<commit_message>
add dynamic segments, changed tasks
</commit_message>
<xml_diff>
--- a/project/documentation/documentation.docx
+++ b/project/documentation/documentation.docx
@@ -2,6 +2,561 @@
 <file path=word/document.xml><?xml version="1.0" encoding="utf-8"?>
 <w:document xmlns:wpc="http://schemas.microsoft.com/office/word/2010/wordprocessingCanvas" xmlns:mc="http://schemas.openxmlformats.org/markup-compatibility/2006" xmlns:o="urn:schemas-microsoft-com:office:office" xmlns:r="http://schemas.openxmlformats.org/officeDocument/2006/relationships" xmlns:m="http://schemas.openxmlformats.org/officeDocument/2006/math" xmlns:v="urn:schemas-microsoft-com:vml" xmlns:wp14="http://schemas.microsoft.com/office/word/2010/wordprocessingDrawing" xmlns:wp="http://schemas.openxmlformats.org/drawingml/2006/wordprocessingDrawing" xmlns:w10="urn:schemas-microsoft-com:office:word" xmlns:w="http://schemas.openxmlformats.org/wordprocessingml/2006/main" xmlns:w14="http://schemas.microsoft.com/office/word/2010/wordml" xmlns:w15="http://schemas.microsoft.com/office/word/2012/wordml" xmlns:wpg="http://schemas.microsoft.com/office/word/2010/wordprocessingGroup" xmlns:wpi="http://schemas.microsoft.com/office/word/2010/wordprocessingInk" xmlns:wne="http://schemas.microsoft.com/office/word/2006/wordml" xmlns:wps="http://schemas.microsoft.com/office/word/2010/wordprocessingShape" mc:Ignorable="w14 w15 wp14">
   <w:body>
+    <w:p>
+      <w:pPr>
+        <w:jc w:val="center"/>
+      </w:pPr>
+      <w:r>
+        <w:rPr>
+          <w:rFonts w:ascii="Times New Roman" w:eastAsia="Calibri" w:hAnsi="Times New Roman" w:cs="Times New Roman"/>
+          <w:noProof/>
+          <w:sz w:val="72"/>
+          <w:szCs w:val="72"/>
+          <w:lang w:eastAsia="bg-BG"/>
+        </w:rPr>
+        <w:drawing>
+          <wp:inline distT="0" distB="0" distL="0" distR="0">
+            <wp:extent cx="4594860" cy="651510"/>
+            <wp:effectExtent l="0" t="0" r="0" b="0"/>
+            <wp:docPr id="2" name="Картина 2" descr="fmilogo"/>
+            <wp:cNvGraphicFramePr>
+              <a:graphicFrameLocks xmlns:a="http://schemas.openxmlformats.org/drawingml/2006/main" noChangeAspect="1"/>
+            </wp:cNvGraphicFramePr>
+            <a:graphic xmlns:a="http://schemas.openxmlformats.org/drawingml/2006/main">
+              <a:graphicData uri="http://schemas.openxmlformats.org/drawingml/2006/picture">
+                <pic:pic xmlns:pic="http://schemas.openxmlformats.org/drawingml/2006/picture">
+                  <pic:nvPicPr>
+                    <pic:cNvPr id="0" name="Picture 30" descr="fmilogo"/>
+                    <pic:cNvPicPr>
+                      <a:picLocks noChangeAspect="1" noChangeArrowheads="1"/>
+                    </pic:cNvPicPr>
+                  </pic:nvPicPr>
+                  <pic:blipFill>
+                    <a:blip r:embed="rId5">
+                      <a:extLst>
+                        <a:ext uri="{28A0092B-C50C-407E-A947-70E740481C1C}">
+                          <a14:useLocalDpi xmlns:a14="http://schemas.microsoft.com/office/drawing/2010/main" val="0"/>
+                        </a:ext>
+                      </a:extLst>
+                    </a:blip>
+                    <a:srcRect/>
+                    <a:stretch>
+                      <a:fillRect/>
+                    </a:stretch>
+                  </pic:blipFill>
+                  <pic:spPr bwMode="auto">
+                    <a:xfrm>
+                      <a:off x="0" y="0"/>
+                      <a:ext cx="4594860" cy="651510"/>
+                    </a:xfrm>
+                    <a:prstGeom prst="rect">
+                      <a:avLst/>
+                    </a:prstGeom>
+                    <a:noFill/>
+                    <a:ln>
+                      <a:noFill/>
+                    </a:ln>
+                  </pic:spPr>
+                </pic:pic>
+              </a:graphicData>
+            </a:graphic>
+          </wp:inline>
+        </w:drawing>
+      </w:r>
+    </w:p>
+    <w:p/>
+    <w:p>
+      <w:pPr>
+        <w:jc w:val="center"/>
+        <w:rPr>
+          <w:rFonts w:ascii="Times New Roman" w:hAnsi="Times New Roman"/>
+          <w:sz w:val="52"/>
+          <w:szCs w:val="72"/>
+        </w:rPr>
+      </w:pPr>
+      <w:r>
+        <w:rPr>
+          <w:rFonts w:ascii="Times New Roman" w:hAnsi="Times New Roman"/>
+          <w:sz w:val="52"/>
+          <w:szCs w:val="72"/>
+        </w:rPr>
+        <w:t>Курсов</w:t>
+      </w:r>
+      <w:r>
+        <w:rPr>
+          <w:rFonts w:ascii="Times New Roman" w:hAnsi="Times New Roman"/>
+          <w:sz w:val="52"/>
+          <w:szCs w:val="72"/>
+        </w:rPr>
+        <w:t xml:space="preserve"> </w:t>
+      </w:r>
+      <w:r>
+        <w:rPr>
+          <w:rFonts w:ascii="Times New Roman" w:hAnsi="Times New Roman"/>
+          <w:sz w:val="52"/>
+          <w:szCs w:val="72"/>
+        </w:rPr>
+        <w:t>проект</w:t>
+      </w:r>
+    </w:p>
+    <w:p>
+      <w:pPr>
+        <w:jc w:val="center"/>
+        <w:rPr>
+          <w:rFonts w:ascii="Times New Roman" w:hAnsi="Times New Roman"/>
+          <w:sz w:val="28"/>
+          <w:szCs w:val="28"/>
+        </w:rPr>
+      </w:pPr>
+      <w:r>
+        <w:rPr>
+          <w:rFonts w:ascii="Times New Roman" w:hAnsi="Times New Roman"/>
+          <w:sz w:val="52"/>
+          <w:szCs w:val="28"/>
+        </w:rPr>
+        <w:t>по</w:t>
+      </w:r>
+    </w:p>
+    <w:p>
+      <w:pPr>
+        <w:jc w:val="center"/>
+        <w:rPr>
+          <w:rFonts w:ascii="Times New Roman" w:hAnsi="Times New Roman"/>
+          <w:sz w:val="52"/>
+          <w:szCs w:val="36"/>
+        </w:rPr>
+      </w:pPr>
+      <w:r>
+        <w:rPr>
+          <w:rFonts w:ascii="Times New Roman" w:hAnsi="Times New Roman"/>
+          <w:sz w:val="52"/>
+          <w:szCs w:val="36"/>
+        </w:rPr>
+        <w:t>Разпределени софтуерни архитектури</w:t>
+      </w:r>
+    </w:p>
+    <w:p>
+      <w:pPr>
+        <w:jc w:val="center"/>
+        <w:rPr>
+          <w:rFonts w:ascii="Times New Roman" w:hAnsi="Times New Roman"/>
+          <w:sz w:val="32"/>
+          <w:szCs w:val="28"/>
+          <w:lang w:val="en-US"/>
+        </w:rPr>
+      </w:pPr>
+      <w:r>
+        <w:rPr>
+          <w:rFonts w:ascii="Times New Roman" w:hAnsi="Times New Roman"/>
+          <w:sz w:val="32"/>
+          <w:szCs w:val="28"/>
+        </w:rPr>
+        <w:t>летен семестър, учебна година 2019/20</w:t>
+      </w:r>
+      <w:r>
+        <w:rPr>
+          <w:rFonts w:ascii="Times New Roman" w:hAnsi="Times New Roman"/>
+          <w:sz w:val="32"/>
+          <w:szCs w:val="28"/>
+        </w:rPr>
+        <w:t>20</w:t>
+      </w:r>
+    </w:p>
+    <w:p/>
+    <w:p>
+      <w:pPr>
+        <w:ind w:left="360"/>
+        <w:rPr>
+          <w:lang w:val="en-US"/>
+        </w:rPr>
+      </w:pPr>
+    </w:p>
+    <w:p>
+      <w:pPr>
+        <w:jc w:val="center"/>
+        <w:rPr>
+          <w:rFonts w:ascii="Times New Roman" w:hAnsi="Times New Roman"/>
+          <w:b/>
+          <w:sz w:val="36"/>
+          <w:szCs w:val="32"/>
+        </w:rPr>
+      </w:pPr>
+      <w:r>
+        <w:rPr>
+          <w:rFonts w:ascii="Times New Roman" w:hAnsi="Times New Roman"/>
+          <w:b/>
+          <w:sz w:val="36"/>
+          <w:szCs w:val="32"/>
+        </w:rPr>
+        <w:t xml:space="preserve">Тема </w:t>
+      </w:r>
+      <w:r>
+        <w:rPr>
+          <w:rFonts w:ascii="Times New Roman" w:hAnsi="Times New Roman"/>
+          <w:b/>
+          <w:sz w:val="36"/>
+          <w:szCs w:val="32"/>
+          <w:lang w:val="en-US"/>
+        </w:rPr>
+        <w:t xml:space="preserve">: </w:t>
+      </w:r>
+      <w:r>
+        <w:rPr>
+          <w:rFonts w:ascii="Times New Roman" w:hAnsi="Times New Roman"/>
+          <w:b/>
+          <w:sz w:val="36"/>
+          <w:szCs w:val="32"/>
+        </w:rPr>
+        <w:t>Изобразяване на фрактал</w:t>
+      </w:r>
+    </w:p>
+    <w:p>
+      <w:pPr>
+        <w:ind w:left="360"/>
+        <w:rPr>
+          <w:lang w:val="en-US"/>
+        </w:rPr>
+      </w:pPr>
+    </w:p>
+    <w:p>
+      <w:pPr>
+        <w:ind w:left="360"/>
+        <w:rPr>
+          <w:lang w:val="en-US"/>
+        </w:rPr>
+      </w:pPr>
+    </w:p>
+    <w:p>
+      <w:pPr>
+        <w:ind w:left="360"/>
+        <w:rPr>
+          <w:lang w:val="en-US"/>
+        </w:rPr>
+      </w:pPr>
+    </w:p>
+    <w:p>
+      <w:pPr>
+        <w:ind w:left="360"/>
+        <w:rPr>
+          <w:lang w:val="en-US"/>
+        </w:rPr>
+      </w:pPr>
+    </w:p>
+    <w:p>
+      <w:pPr>
+        <w:ind w:left="360"/>
+        <w:rPr>
+          <w:lang w:val="en-US"/>
+        </w:rPr>
+      </w:pPr>
+    </w:p>
+    <w:p>
+      <w:pPr>
+        <w:rPr>
+          <w:lang w:val="en-US"/>
+        </w:rPr>
+      </w:pPr>
+    </w:p>
+    <w:p>
+      <w:pPr>
+        <w:rPr>
+          <w:rFonts w:ascii="Times New Roman" w:hAnsi="Times New Roman" w:cs="Times New Roman"/>
+          <w:sz w:val="24"/>
+        </w:rPr>
+      </w:pPr>
+      <w:r>
+        <w:rPr>
+          <w:rFonts w:ascii="Times New Roman" w:hAnsi="Times New Roman" w:cs="Times New Roman"/>
+          <w:sz w:val="24"/>
+        </w:rPr>
+        <w:t>Ръководител</w:t>
+      </w:r>
+      <w:r>
+        <w:rPr>
+          <w:rFonts w:ascii="Times New Roman" w:hAnsi="Times New Roman" w:cs="Times New Roman"/>
+          <w:sz w:val="24"/>
+          <w:lang w:val="en-US"/>
+        </w:rPr>
+        <w:t>и</w:t>
+      </w:r>
+      <w:r>
+        <w:rPr>
+          <w:rFonts w:ascii="Times New Roman" w:hAnsi="Times New Roman" w:cs="Times New Roman"/>
+          <w:sz w:val="24"/>
+        </w:rPr>
+        <w:t xml:space="preserve"> : проф. Васил Цунижев</w:t>
+      </w:r>
+      <w:r>
+        <w:rPr>
+          <w:rFonts w:ascii="Times New Roman" w:hAnsi="Times New Roman" w:cs="Times New Roman"/>
+          <w:sz w:val="24"/>
+          <w:lang w:val="en-US"/>
+        </w:rPr>
+        <w:t xml:space="preserve">, </w:t>
+      </w:r>
+      <w:r>
+        <w:rPr>
+          <w:rFonts w:ascii="Times New Roman" w:hAnsi="Times New Roman" w:cs="Times New Roman"/>
+          <w:sz w:val="24"/>
+        </w:rPr>
+        <w:t>ас. Христо Христов</w:t>
+      </w:r>
+    </w:p>
+    <w:p>
+      <w:pPr>
+        <w:rPr>
+          <w:rFonts w:ascii="Times New Roman" w:hAnsi="Times New Roman"/>
+          <w:sz w:val="24"/>
+          <w:szCs w:val="24"/>
+          <w:lang w:val="en-US"/>
+        </w:rPr>
+      </w:pPr>
+      <w:r>
+        <w:rPr>
+          <w:rFonts w:ascii="Times New Roman" w:hAnsi="Times New Roman"/>
+          <w:sz w:val="24"/>
+          <w:szCs w:val="24"/>
+        </w:rPr>
+        <w:t xml:space="preserve">Изготвил: Иван </w:t>
+      </w:r>
+      <w:proofErr w:type="spellStart"/>
+      <w:r>
+        <w:rPr>
+          <w:rFonts w:ascii="Times New Roman" w:hAnsi="Times New Roman"/>
+          <w:sz w:val="24"/>
+          <w:szCs w:val="24"/>
+        </w:rPr>
+        <w:t>Ивов</w:t>
+      </w:r>
+      <w:proofErr w:type="spellEnd"/>
+      <w:r>
+        <w:rPr>
+          <w:rFonts w:ascii="Times New Roman" w:hAnsi="Times New Roman"/>
+          <w:sz w:val="24"/>
+          <w:szCs w:val="24"/>
+        </w:rPr>
+        <w:t xml:space="preserve"> Чучулски</w:t>
+      </w:r>
+    </w:p>
+    <w:p>
+      <w:pPr>
+        <w:rPr>
+          <w:rFonts w:ascii="Times New Roman" w:hAnsi="Times New Roman"/>
+          <w:sz w:val="24"/>
+          <w:szCs w:val="24"/>
+          <w:lang w:val="en-US"/>
+        </w:rPr>
+      </w:pPr>
+      <w:r>
+        <w:rPr>
+          <w:rFonts w:ascii="Times New Roman" w:hAnsi="Times New Roman"/>
+          <w:sz w:val="24"/>
+          <w:szCs w:val="24"/>
+        </w:rPr>
+        <w:t xml:space="preserve">Факултетен номер : </w:t>
+      </w:r>
+      <w:r>
+        <w:rPr>
+          <w:rFonts w:ascii="Times New Roman" w:hAnsi="Times New Roman"/>
+          <w:sz w:val="24"/>
+          <w:szCs w:val="24"/>
+        </w:rPr>
+        <w:t xml:space="preserve"> 62167</w:t>
+      </w:r>
+    </w:p>
+    <w:p>
+      <w:pPr>
+        <w:rPr>
+          <w:rFonts w:ascii="Times New Roman" w:hAnsi="Times New Roman"/>
+          <w:sz w:val="24"/>
+          <w:szCs w:val="24"/>
+        </w:rPr>
+      </w:pPr>
+      <w:r>
+        <w:rPr>
+          <w:rFonts w:ascii="Times New Roman" w:hAnsi="Times New Roman"/>
+          <w:sz w:val="24"/>
+          <w:szCs w:val="24"/>
+        </w:rPr>
+        <w:t>Специалност</w:t>
+      </w:r>
+      <w:r>
+        <w:rPr>
+          <w:rFonts w:ascii="Times New Roman" w:hAnsi="Times New Roman"/>
+          <w:sz w:val="24"/>
+          <w:szCs w:val="24"/>
+        </w:rPr>
+        <w:t xml:space="preserve"> :</w:t>
+      </w:r>
+      <w:r>
+        <w:rPr>
+          <w:rFonts w:ascii="Times New Roman" w:hAnsi="Times New Roman"/>
+          <w:sz w:val="24"/>
+          <w:szCs w:val="24"/>
+        </w:rPr>
+        <w:t xml:space="preserve"> Софтуерно инженерство</w:t>
+      </w:r>
+    </w:p>
+    <w:p>
+      <w:pPr>
+        <w:rPr>
+          <w:rFonts w:ascii="Times New Roman" w:hAnsi="Times New Roman"/>
+          <w:sz w:val="24"/>
+          <w:szCs w:val="24"/>
+          <w:lang w:val="en-US"/>
+        </w:rPr>
+      </w:pPr>
+      <w:r>
+        <w:rPr>
+          <w:rFonts w:ascii="Times New Roman" w:hAnsi="Times New Roman"/>
+          <w:sz w:val="24"/>
+          <w:szCs w:val="24"/>
+        </w:rPr>
+        <w:t xml:space="preserve">                                                                             </w:t>
+      </w:r>
+    </w:p>
+    <w:p>
+      <w:pPr>
+        <w:rPr>
+          <w:rFonts w:ascii="Times New Roman" w:hAnsi="Times New Roman"/>
+          <w:sz w:val="24"/>
+          <w:szCs w:val="24"/>
+          <w:lang w:val="en-US"/>
+        </w:rPr>
+      </w:pPr>
+      <w:r>
+        <w:rPr>
+          <w:rFonts w:ascii="Times New Roman" w:hAnsi="Times New Roman"/>
+          <w:sz w:val="24"/>
+          <w:szCs w:val="24"/>
+        </w:rPr>
+        <w:t xml:space="preserve">Дата : </w:t>
+      </w:r>
+      <w:r>
+        <w:rPr>
+          <w:rFonts w:ascii="Times New Roman" w:hAnsi="Times New Roman"/>
+          <w:sz w:val="24"/>
+          <w:szCs w:val="24"/>
+        </w:rPr>
+        <w:tab/>
+      </w:r>
+      <w:r>
+        <w:rPr>
+          <w:rFonts w:ascii="Times New Roman" w:hAnsi="Times New Roman"/>
+          <w:sz w:val="24"/>
+          <w:szCs w:val="24"/>
+        </w:rPr>
+        <w:tab/>
+      </w:r>
+      <w:r>
+        <w:rPr>
+          <w:rFonts w:ascii="Times New Roman" w:hAnsi="Times New Roman"/>
+          <w:sz w:val="24"/>
+          <w:szCs w:val="24"/>
+        </w:rPr>
+        <w:tab/>
+      </w:r>
+      <w:r>
+        <w:rPr>
+          <w:rFonts w:ascii="Times New Roman" w:hAnsi="Times New Roman"/>
+          <w:sz w:val="24"/>
+          <w:szCs w:val="24"/>
+        </w:rPr>
+        <w:tab/>
+      </w:r>
+      <w:r>
+        <w:rPr>
+          <w:rFonts w:ascii="Times New Roman" w:hAnsi="Times New Roman"/>
+          <w:sz w:val="24"/>
+          <w:szCs w:val="24"/>
+        </w:rPr>
+        <w:tab/>
+      </w:r>
+      <w:r>
+        <w:rPr>
+          <w:rFonts w:ascii="Times New Roman" w:hAnsi="Times New Roman"/>
+          <w:sz w:val="24"/>
+          <w:szCs w:val="24"/>
+        </w:rPr>
+        <w:tab/>
+      </w:r>
+      <w:r>
+        <w:rPr>
+          <w:rFonts w:ascii="Times New Roman" w:hAnsi="Times New Roman"/>
+          <w:sz w:val="24"/>
+          <w:szCs w:val="24"/>
+        </w:rPr>
+        <w:tab/>
+      </w:r>
+      <w:r>
+        <w:rPr>
+          <w:rFonts w:ascii="Times New Roman" w:hAnsi="Times New Roman"/>
+          <w:sz w:val="24"/>
+          <w:szCs w:val="24"/>
+        </w:rPr>
+        <w:t xml:space="preserve">Проверил </w:t>
+      </w:r>
+      <w:r>
+        <w:rPr>
+          <w:rFonts w:ascii="Times New Roman" w:hAnsi="Times New Roman"/>
+          <w:sz w:val="24"/>
+          <w:szCs w:val="24"/>
+        </w:rPr>
+        <w:t>:……………………………..</w:t>
+      </w:r>
+    </w:p>
+    <w:p>
+      <w:pPr>
+        <w:rPr>
+          <w:rFonts w:ascii="Times New Roman" w:hAnsi="Times New Roman"/>
+          <w:sz w:val="24"/>
+          <w:szCs w:val="24"/>
+          <w:lang w:val="en-US"/>
+        </w:rPr>
+      </w:pPr>
+    </w:p>
+    <w:p>
+      <w:pPr>
+        <w:ind w:left="4820"/>
+        <w:rPr>
+          <w:rFonts w:ascii="Times New Roman" w:hAnsi="Times New Roman"/>
+          <w:sz w:val="24"/>
+          <w:szCs w:val="24"/>
+          <w:lang w:val="en-US"/>
+        </w:rPr>
+      </w:pPr>
+      <w:r>
+        <w:rPr>
+          <w:rFonts w:ascii="Times New Roman" w:hAnsi="Times New Roman"/>
+          <w:sz w:val="24"/>
+          <w:szCs w:val="24"/>
+          <w:lang w:val="en-US"/>
+        </w:rPr>
+        <w:t xml:space="preserve">  </w:t>
+      </w:r>
+    </w:p>
+    <w:p>
+      <w:pPr>
+        <w:ind w:left="360"/>
+        <w:rPr>
+          <w:lang w:val="en-US"/>
+        </w:rPr>
+      </w:pPr>
+    </w:p>
+    <w:p>
+      <w:pPr>
+        <w:rPr>
+          <w:lang w:val="en-US"/>
+        </w:rPr>
+      </w:pPr>
+    </w:p>
+    <w:p>
+      <w:pPr>
+        <w:rPr>
+          <w:lang w:val="en-US"/>
+        </w:rPr>
+      </w:pPr>
+    </w:p>
     <w:p>
       <w:pPr>
         <w:pStyle w:val="a3"/>
@@ -10,10 +565,15 @@
           <w:numId w:val="2"/>
         </w:numPr>
         <w:rPr>
-          <w:lang w:val="en-US"/>
-        </w:rPr>
-      </w:pPr>
-      <w:r>
+          <w:sz w:val="24"/>
+          <w:lang w:val="en-US"/>
+        </w:rPr>
+      </w:pPr>
+      <w:r>
+        <w:rPr>
+          <w:sz w:val="24"/>
+        </w:rPr>
+        <w:lastRenderedPageBreak/>
         <w:t>Анализ на проблема</w:t>
       </w:r>
     </w:p>
@@ -25,10 +585,14 @@
           <w:numId w:val="2"/>
         </w:numPr>
         <w:rPr>
-          <w:lang w:val="en-US"/>
-        </w:rPr>
-      </w:pPr>
-      <w:r>
+          <w:sz w:val="24"/>
+          <w:lang w:val="en-US"/>
+        </w:rPr>
+      </w:pPr>
+      <w:r>
+        <w:rPr>
+          <w:sz w:val="24"/>
+        </w:rPr>
         <w:t>същност на проблема</w:t>
       </w:r>
     </w:p>
@@ -40,10 +604,14 @@
           <w:numId w:val="2"/>
         </w:numPr>
         <w:rPr>
-          <w:lang w:val="en-US"/>
-        </w:rPr>
-      </w:pPr>
-      <w:r>
+          <w:sz w:val="24"/>
+          <w:lang w:val="en-US"/>
+        </w:rPr>
+      </w:pPr>
+      <w:r>
+        <w:rPr>
+          <w:sz w:val="24"/>
+        </w:rPr>
         <w:t>разгледани решения</w:t>
       </w:r>
     </w:p>
@@ -55,19 +623,21 @@
           <w:numId w:val="2"/>
         </w:numPr>
         <w:rPr>
-          <w:lang w:val="en-US"/>
-        </w:rPr>
-      </w:pPr>
-      <w:r>
+          <w:sz w:val="24"/>
+          <w:lang w:val="en-US"/>
+        </w:rPr>
+      </w:pPr>
+      <w:r>
+        <w:rPr>
+          <w:sz w:val="24"/>
+        </w:rPr>
         <w:t>Решения на проблема</w:t>
       </w:r>
       <w:r>
-        <w:t xml:space="preserve"> (описание на алгоритъма, диаграми(клас, последователност)</w:t>
-      </w:r>
-      <w:bookmarkStart w:id="0" w:name="_GoBack"/>
-      <w:bookmarkEnd w:id="0"/>
-      <w:r>
-        <w:t>?)</w:t>
+        <w:rPr>
+          <w:sz w:val="24"/>
+        </w:rPr>
+        <w:t xml:space="preserve"> (описание на алгоритъма, диаграми(клас, последователност)?)</w:t>
       </w:r>
     </w:p>
     <w:p>
@@ -78,10 +648,14 @@
           <w:numId w:val="2"/>
         </w:numPr>
         <w:rPr>
-          <w:lang w:val="en-US"/>
-        </w:rPr>
-      </w:pPr>
-      <w:r>
+          <w:sz w:val="24"/>
+          <w:lang w:val="en-US"/>
+        </w:rPr>
+      </w:pPr>
+      <w:r>
+        <w:rPr>
+          <w:sz w:val="24"/>
+        </w:rPr>
         <w:t>статично последователно разпределение по редове</w:t>
       </w:r>
     </w:p>
@@ -93,13 +667,20 @@
           <w:numId w:val="2"/>
         </w:numPr>
         <w:rPr>
-          <w:lang w:val="en-US"/>
-        </w:rPr>
-      </w:pPr>
-      <w:r>
+          <w:sz w:val="24"/>
+          <w:lang w:val="en-US"/>
+        </w:rPr>
+      </w:pPr>
+      <w:r>
+        <w:rPr>
+          <w:sz w:val="24"/>
+        </w:rPr>
         <w:t xml:space="preserve">статично </w:t>
       </w:r>
       <w:r>
+        <w:rPr>
+          <w:sz w:val="24"/>
+        </w:rPr>
         <w:t>циклично разпределение по редове</w:t>
       </w:r>
     </w:p>
@@ -111,10 +692,14 @@
           <w:numId w:val="2"/>
         </w:numPr>
         <w:rPr>
-          <w:lang w:val="en-US"/>
-        </w:rPr>
-      </w:pPr>
-      <w:r>
+          <w:sz w:val="24"/>
+          <w:lang w:val="en-US"/>
+        </w:rPr>
+      </w:pPr>
+      <w:r>
+        <w:rPr>
+          <w:sz w:val="24"/>
+        </w:rPr>
         <w:t>динамично разпределение по редове</w:t>
       </w:r>
     </w:p>
@@ -126,10 +711,14 @@
           <w:numId w:val="2"/>
         </w:numPr>
         <w:rPr>
-          <w:lang w:val="en-US"/>
-        </w:rPr>
-      </w:pPr>
-      <w:r>
+          <w:sz w:val="24"/>
+          <w:lang w:val="en-US"/>
+        </w:rPr>
+      </w:pPr>
+      <w:r>
+        <w:rPr>
+          <w:sz w:val="24"/>
+        </w:rPr>
         <w:t>Получени резултати</w:t>
       </w:r>
     </w:p>
@@ -141,10 +730,14 @@
           <w:numId w:val="2"/>
         </w:numPr>
         <w:rPr>
-          <w:lang w:val="en-US"/>
-        </w:rPr>
-      </w:pPr>
-      <w:r>
+          <w:sz w:val="24"/>
+          <w:lang w:val="en-US"/>
+        </w:rPr>
+      </w:pPr>
+      <w:r>
+        <w:rPr>
+          <w:sz w:val="24"/>
+        </w:rPr>
         <w:t>Анализ на резултатите</w:t>
       </w:r>
     </w:p>
@@ -156,12 +749,27 @@
           <w:numId w:val="2"/>
         </w:numPr>
         <w:rPr>
-          <w:lang w:val="en-US"/>
-        </w:rPr>
-      </w:pPr>
-      <w:r>
+          <w:sz w:val="24"/>
+          <w:lang w:val="en-US"/>
+        </w:rPr>
+      </w:pPr>
+      <w:r>
+        <w:rPr>
+          <w:sz w:val="24"/>
+        </w:rPr>
         <w:t>Източници</w:t>
       </w:r>
+      <w:bookmarkStart w:id="0" w:name="_GoBack"/>
+      <w:bookmarkEnd w:id="0"/>
+    </w:p>
+    <w:p>
+      <w:pPr>
+        <w:ind w:left="360"/>
+        <w:rPr>
+          <w:sz w:val="24"/>
+          <w:lang w:val="en-US"/>
+        </w:rPr>
+      </w:pPr>
     </w:p>
     <w:sectPr>
       <w:pgSz w:w="11906" w:h="16838"/>

</xml_diff>

<commit_message>
finish adding data to test plans
</commit_message>
<xml_diff>
--- a/project/documentation/documentation.docx
+++ b/project/documentation/documentation.docx
@@ -151,15 +151,7 @@
           <w:sz w:val="32"/>
           <w:szCs w:val="28"/>
         </w:rPr>
-        <w:t>летен семестър, учебна година 2019/20</w:t>
-      </w:r>
-      <w:r>
-        <w:rPr>
-          <w:rFonts w:ascii="Times New Roman" w:hAnsi="Times New Roman"/>
-          <w:sz w:val="32"/>
-          <w:szCs w:val="28"/>
-        </w:rPr>
-        <w:t>20</w:t>
+        <w:t>летен семестър, учебна година 2019/2020</w:t>
       </w:r>
     </w:p>
     <w:p/>
@@ -317,84 +309,84 @@
           <w:sz w:val="24"/>
           <w:szCs w:val="24"/>
         </w:rPr>
-        <w:t xml:space="preserve">Изготвил: Иван </w:t>
-      </w:r>
-      <w:proofErr w:type="spellStart"/>
-      <w:r>
+        <w:t>Изготвил: Иван Ивов Чучулски</w:t>
+      </w:r>
+    </w:p>
+    <w:p>
+      <w:pPr>
         <w:rPr>
           <w:rFonts w:ascii="Times New Roman" w:hAnsi="Times New Roman"/>
           <w:sz w:val="24"/>
           <w:szCs w:val="24"/>
-        </w:rPr>
-        <w:t>Ивов</w:t>
-      </w:r>
-      <w:proofErr w:type="spellEnd"/>
+          <w:lang w:val="en-US"/>
+        </w:rPr>
+      </w:pPr>
       <w:r>
         <w:rPr>
           <w:rFonts w:ascii="Times New Roman" w:hAnsi="Times New Roman"/>
           <w:sz w:val="24"/>
           <w:szCs w:val="24"/>
         </w:rPr>
-        <w:t xml:space="preserve"> Чучулски</w:t>
-      </w:r>
-    </w:p>
-    <w:p>
-      <w:pPr>
+        <w:t xml:space="preserve">Факултетен номер : </w:t>
+      </w:r>
+      <w:r>
         <w:rPr>
           <w:rFonts w:ascii="Times New Roman" w:hAnsi="Times New Roman"/>
           <w:sz w:val="24"/>
           <w:szCs w:val="24"/>
-          <w:lang w:val="en-US"/>
-        </w:rPr>
-      </w:pPr>
-      <w:r>
+        </w:rPr>
+        <w:t xml:space="preserve"> 62167</w:t>
+      </w:r>
+    </w:p>
+    <w:p>
+      <w:pPr>
         <w:rPr>
           <w:rFonts w:ascii="Times New Roman" w:hAnsi="Times New Roman"/>
           <w:sz w:val="24"/>
           <w:szCs w:val="24"/>
         </w:rPr>
-        <w:t xml:space="preserve">Факултетен номер : </w:t>
-      </w:r>
+      </w:pPr>
       <w:r>
         <w:rPr>
           <w:rFonts w:ascii="Times New Roman" w:hAnsi="Times New Roman"/>
           <w:sz w:val="24"/>
           <w:szCs w:val="24"/>
         </w:rPr>
-        <w:t xml:space="preserve"> 62167</w:t>
-      </w:r>
-    </w:p>
-    <w:p>
-      <w:pPr>
+        <w:t>Специалност</w:t>
+      </w:r>
+      <w:r>
         <w:rPr>
           <w:rFonts w:ascii="Times New Roman" w:hAnsi="Times New Roman"/>
           <w:sz w:val="24"/>
           <w:szCs w:val="24"/>
         </w:rPr>
-      </w:pPr>
+        <w:t xml:space="preserve"> :</w:t>
+      </w:r>
       <w:r>
         <w:rPr>
           <w:rFonts w:ascii="Times New Roman" w:hAnsi="Times New Roman"/>
           <w:sz w:val="24"/>
           <w:szCs w:val="24"/>
         </w:rPr>
-        <w:t>Специалност</w:t>
-      </w:r>
-      <w:r>
+        <w:t xml:space="preserve"> Софтуерно инженерство</w:t>
+      </w:r>
+    </w:p>
+    <w:p>
+      <w:pPr>
         <w:rPr>
           <w:rFonts w:ascii="Times New Roman" w:hAnsi="Times New Roman"/>
           <w:sz w:val="24"/>
           <w:szCs w:val="24"/>
-        </w:rPr>
-        <w:t xml:space="preserve"> :</w:t>
-      </w:r>
+          <w:lang w:val="en-US"/>
+        </w:rPr>
+      </w:pPr>
       <w:r>
         <w:rPr>
           <w:rFonts w:ascii="Times New Roman" w:hAnsi="Times New Roman"/>
           <w:sz w:val="24"/>
           <w:szCs w:val="24"/>
         </w:rPr>
-        <w:t xml:space="preserve"> Софтуерно инженерство</w:t>
+        <w:t xml:space="preserve">                                                                             </w:t>
       </w:r>
     </w:p>
     <w:p>
@@ -412,25 +404,23 @@
           <w:sz w:val="24"/>
           <w:szCs w:val="24"/>
         </w:rPr>
-        <w:t xml:space="preserve">                                                                             </w:t>
-      </w:r>
-    </w:p>
-    <w:p>
-      <w:pPr>
+        <w:t xml:space="preserve">Дата : </w:t>
+      </w:r>
+      <w:r>
         <w:rPr>
           <w:rFonts w:ascii="Times New Roman" w:hAnsi="Times New Roman"/>
           <w:sz w:val="24"/>
           <w:szCs w:val="24"/>
-          <w:lang w:val="en-US"/>
-        </w:rPr>
-      </w:pPr>
+        </w:rPr>
+        <w:tab/>
+      </w:r>
       <w:r>
         <w:rPr>
           <w:rFonts w:ascii="Times New Roman" w:hAnsi="Times New Roman"/>
           <w:sz w:val="24"/>
           <w:szCs w:val="24"/>
         </w:rPr>
-        <w:t xml:space="preserve">Дата : </w:t>
+        <w:tab/>
       </w:r>
       <w:r>
         <w:rPr>
@@ -471,29 +461,6 @@
           <w:szCs w:val="24"/>
         </w:rPr>
         <w:tab/>
-      </w:r>
-      <w:r>
-        <w:rPr>
-          <w:rFonts w:ascii="Times New Roman" w:hAnsi="Times New Roman"/>
-          <w:sz w:val="24"/>
-          <w:szCs w:val="24"/>
-        </w:rPr>
-        <w:tab/>
-      </w:r>
-      <w:r>
-        <w:rPr>
-          <w:rFonts w:ascii="Times New Roman" w:hAnsi="Times New Roman"/>
-          <w:sz w:val="24"/>
-          <w:szCs w:val="24"/>
-        </w:rPr>
-        <w:tab/>
-      </w:r>
-      <w:r>
-        <w:rPr>
-          <w:rFonts w:ascii="Times New Roman" w:hAnsi="Times New Roman"/>
-          <w:sz w:val="24"/>
-          <w:szCs w:val="24"/>
-        </w:rPr>
         <w:t xml:space="preserve">Проверил </w:t>
       </w:r>
       <w:r>
@@ -565,16 +532,16 @@
           <w:numId w:val="2"/>
         </w:numPr>
         <w:rPr>
-          <w:sz w:val="24"/>
-          <w:lang w:val="en-US"/>
-        </w:rPr>
-      </w:pPr>
-      <w:r>
-        <w:rPr>
-          <w:sz w:val="24"/>
+          <w:sz w:val="28"/>
+          <w:lang w:val="en-US"/>
+        </w:rPr>
+      </w:pPr>
+      <w:r>
+        <w:rPr>
+          <w:sz w:val="28"/>
         </w:rPr>
         <w:lastRenderedPageBreak/>
-        <w:t>Анализ на проблема</w:t>
+        <w:t>Анализ</w:t>
       </w:r>
     </w:p>
     <w:p>
@@ -585,13 +552,13 @@
           <w:numId w:val="2"/>
         </w:numPr>
         <w:rPr>
-          <w:sz w:val="24"/>
-          <w:lang w:val="en-US"/>
-        </w:rPr>
-      </w:pPr>
-      <w:r>
-        <w:rPr>
-          <w:sz w:val="24"/>
+          <w:sz w:val="28"/>
+          <w:lang w:val="en-US"/>
+        </w:rPr>
+      </w:pPr>
+      <w:r>
+        <w:rPr>
+          <w:sz w:val="28"/>
         </w:rPr>
         <w:t>същност на проблема</w:t>
       </w:r>
@@ -604,15 +571,60 @@
           <w:numId w:val="2"/>
         </w:numPr>
         <w:rPr>
-          <w:sz w:val="24"/>
-          <w:lang w:val="en-US"/>
-        </w:rPr>
-      </w:pPr>
-      <w:r>
-        <w:rPr>
-          <w:sz w:val="24"/>
+          <w:sz w:val="28"/>
+          <w:lang w:val="en-US"/>
+        </w:rPr>
+      </w:pPr>
+      <w:r>
+        <w:rPr>
+          <w:sz w:val="28"/>
         </w:rPr>
         <w:t>разгледани решения</w:t>
+      </w:r>
+    </w:p>
+    <w:p>
+      <w:pPr>
+        <w:pStyle w:val="a3"/>
+        <w:numPr>
+          <w:ilvl w:val="1"/>
+          <w:numId w:val="2"/>
+        </w:numPr>
+        <w:rPr>
+          <w:sz w:val="28"/>
+          <w:lang w:val="en-US"/>
+        </w:rPr>
+      </w:pPr>
+      <w:r>
+        <w:rPr>
+          <w:sz w:val="28"/>
+        </w:rPr>
+        <w:t>реализирано решение</w:t>
+      </w:r>
+    </w:p>
+    <w:p>
+      <w:pPr>
+        <w:pStyle w:val="a3"/>
+        <w:numPr>
+          <w:ilvl w:val="2"/>
+          <w:numId w:val="2"/>
+        </w:numPr>
+        <w:rPr>
+          <w:sz w:val="28"/>
+          <w:lang w:val="en-US"/>
+        </w:rPr>
+      </w:pPr>
+      <w:r>
+        <w:rPr>
+          <w:sz w:val="28"/>
+        </w:rPr>
+        <w:t>език, библиотеки, софт модел (</w:t>
+      </w:r>
+      <w:r>
+        <w:rPr>
+          <w:sz w:val="28"/>
+          <w:lang w:val="en-US"/>
+        </w:rPr>
+        <w:t>master-slaves)</w:t>
       </w:r>
     </w:p>
     <w:p>
@@ -623,21 +635,15 @@
           <w:numId w:val="2"/>
         </w:numPr>
         <w:rPr>
-          <w:sz w:val="24"/>
-          <w:lang w:val="en-US"/>
-        </w:rPr>
-      </w:pPr>
-      <w:r>
-        <w:rPr>
-          <w:sz w:val="24"/>
-        </w:rPr>
-        <w:t>Решения на проблема</w:t>
-      </w:r>
-      <w:r>
-        <w:rPr>
-          <w:sz w:val="24"/>
-        </w:rPr>
-        <w:t xml:space="preserve"> (описание на алгоритъма, диаграми(клас, последователност)?)</w:t>
+          <w:sz w:val="28"/>
+          <w:lang w:val="en-US"/>
+        </w:rPr>
+      </w:pPr>
+      <w:r>
+        <w:rPr>
+          <w:sz w:val="28"/>
+        </w:rPr>
+        <w:t>Проектиране</w:t>
       </w:r>
     </w:p>
     <w:p>
@@ -648,15 +654,15 @@
           <w:numId w:val="2"/>
         </w:numPr>
         <w:rPr>
-          <w:sz w:val="24"/>
-          <w:lang w:val="en-US"/>
-        </w:rPr>
-      </w:pPr>
-      <w:r>
-        <w:rPr>
-          <w:sz w:val="24"/>
-        </w:rPr>
-        <w:t>статично последователно разпределение по редове</w:t>
+          <w:sz w:val="28"/>
+          <w:lang w:val="en-US"/>
+        </w:rPr>
+      </w:pPr>
+      <w:r>
+        <w:rPr>
+          <w:sz w:val="28"/>
+        </w:rPr>
+        <w:t>клас диаграма</w:t>
       </w:r>
     </w:p>
     <w:p>
@@ -667,21 +673,15 @@
           <w:numId w:val="2"/>
         </w:numPr>
         <w:rPr>
-          <w:sz w:val="24"/>
-          <w:lang w:val="en-US"/>
-        </w:rPr>
-      </w:pPr>
-      <w:r>
-        <w:rPr>
-          <w:sz w:val="24"/>
-        </w:rPr>
-        <w:t xml:space="preserve">статично </w:t>
-      </w:r>
-      <w:r>
-        <w:rPr>
-          <w:sz w:val="24"/>
-        </w:rPr>
-        <w:t>циклично разпределение по редове</w:t>
+          <w:sz w:val="28"/>
+          <w:lang w:val="en-US"/>
+        </w:rPr>
+      </w:pPr>
+      <w:r>
+        <w:rPr>
+          <w:sz w:val="28"/>
+        </w:rPr>
+        <w:t xml:space="preserve">модел на паралелизма, </w:t>
       </w:r>
     </w:p>
     <w:p>
@@ -692,15 +692,15 @@
           <w:numId w:val="2"/>
         </w:numPr>
         <w:rPr>
-          <w:sz w:val="24"/>
-          <w:lang w:val="en-US"/>
-        </w:rPr>
-      </w:pPr>
-      <w:r>
-        <w:rPr>
-          <w:sz w:val="24"/>
-        </w:rPr>
-        <w:t>динамично разпределение по редове</w:t>
+          <w:sz w:val="28"/>
+          <w:lang w:val="en-US"/>
+        </w:rPr>
+      </w:pPr>
+      <w:r>
+        <w:rPr>
+          <w:sz w:val="28"/>
+        </w:rPr>
+        <w:t>интерфейс</w:t>
       </w:r>
     </w:p>
     <w:p>
@@ -711,15 +711,73 @@
           <w:numId w:val="2"/>
         </w:numPr>
         <w:rPr>
-          <w:sz w:val="24"/>
-          <w:lang w:val="en-US"/>
-        </w:rPr>
-      </w:pPr>
-      <w:r>
-        <w:rPr>
-          <w:sz w:val="24"/>
-        </w:rPr>
-        <w:t>Получени резултати</w:t>
+          <w:sz w:val="28"/>
+          <w:lang w:val="en-US"/>
+        </w:rPr>
+      </w:pPr>
+      <w:r>
+        <w:rPr>
+          <w:sz w:val="28"/>
+        </w:rPr>
+        <w:t>Тества</w:t>
+      </w:r>
+      <w:r>
+        <w:rPr>
+          <w:sz w:val="28"/>
+        </w:rPr>
+        <w:t>не</w:t>
+      </w:r>
+    </w:p>
+    <w:p>
+      <w:pPr>
+        <w:pStyle w:val="a3"/>
+        <w:numPr>
+          <w:ilvl w:val="1"/>
+          <w:numId w:val="2"/>
+        </w:numPr>
+        <w:rPr>
+          <w:sz w:val="28"/>
+          <w:lang w:val="en-US"/>
+        </w:rPr>
+      </w:pPr>
+      <w:r>
+        <w:rPr>
+          <w:sz w:val="28"/>
+          <w:lang w:val="en-US"/>
+        </w:rPr>
+        <w:t>среда, на която са</w:t>
+      </w:r>
+      <w:r>
+        <w:rPr>
+          <w:sz w:val="28"/>
+        </w:rPr>
+        <w:t xml:space="preserve"> проведени тестовете</w:t>
+      </w:r>
+    </w:p>
+    <w:p>
+      <w:pPr>
+        <w:pStyle w:val="a3"/>
+        <w:numPr>
+          <w:ilvl w:val="1"/>
+          <w:numId w:val="2"/>
+        </w:numPr>
+        <w:rPr>
+          <w:sz w:val="28"/>
+          <w:lang w:val="en-US"/>
+        </w:rPr>
+      </w:pPr>
+      <w:r>
+        <w:rPr>
+          <w:sz w:val="28"/>
+        </w:rPr>
+        <w:t>резултати</w:t>
+      </w:r>
+      <w:r>
+        <w:rPr>
+          <w:sz w:val="28"/>
+          <w:lang w:val="en-US"/>
+        </w:rPr>
+        <w:t xml:space="preserve"> </w:t>
       </w:r>
     </w:p>
     <w:p>
@@ -730,13 +788,13 @@
           <w:numId w:val="2"/>
         </w:numPr>
         <w:rPr>
-          <w:sz w:val="24"/>
-          <w:lang w:val="en-US"/>
-        </w:rPr>
-      </w:pPr>
-      <w:r>
-        <w:rPr>
-          <w:sz w:val="24"/>
+          <w:sz w:val="28"/>
+          <w:lang w:val="en-US"/>
+        </w:rPr>
+      </w:pPr>
+      <w:r>
+        <w:rPr>
+          <w:sz w:val="28"/>
         </w:rPr>
         <w:t>Анализ на резултатите</w:t>
       </w:r>
@@ -749,18 +807,745 @@
           <w:numId w:val="2"/>
         </w:numPr>
         <w:rPr>
-          <w:sz w:val="24"/>
-          <w:lang w:val="en-US"/>
-        </w:rPr>
-      </w:pPr>
-      <w:r>
-        <w:rPr>
-          <w:sz w:val="24"/>
+          <w:sz w:val="28"/>
+          <w:lang w:val="en-US"/>
+        </w:rPr>
+      </w:pPr>
+      <w:r>
+        <w:rPr>
+          <w:sz w:val="28"/>
         </w:rPr>
         <w:t>Източници</w:t>
       </w:r>
+    </w:p>
+    <w:p>
+      <w:pPr>
+        <w:rPr>
+          <w:sz w:val="28"/>
+        </w:rPr>
+      </w:pPr>
+      <w:r>
+        <w:rPr>
+          <w:sz w:val="28"/>
+        </w:rPr>
+        <w:t>--------------------------------------------------------</w:t>
+      </w:r>
+    </w:p>
+    <w:p>
+      <w:pPr>
+        <w:pStyle w:val="a3"/>
+        <w:numPr>
+          <w:ilvl w:val="0"/>
+          <w:numId w:val="3"/>
+        </w:numPr>
+        <w:rPr>
+          <w:sz w:val="28"/>
+          <w:lang w:val="en-US"/>
+        </w:rPr>
+      </w:pPr>
+      <w:r>
+        <w:rPr>
+          <w:sz w:val="28"/>
+        </w:rPr>
+        <w:t>Анализ</w:t>
+      </w:r>
+    </w:p>
+    <w:p>
+      <w:pPr>
+        <w:pStyle w:val="a3"/>
+        <w:numPr>
+          <w:ilvl w:val="1"/>
+          <w:numId w:val="3"/>
+        </w:numPr>
+        <w:rPr>
+          <w:sz w:val="28"/>
+          <w:lang w:val="en-US"/>
+        </w:rPr>
+      </w:pPr>
+      <w:r>
+        <w:rPr>
+          <w:sz w:val="28"/>
+        </w:rPr>
+        <w:t>същност на проблема</w:t>
+      </w:r>
+    </w:p>
+    <w:p>
+      <w:pPr>
+        <w:pStyle w:val="a3"/>
+        <w:numPr>
+          <w:ilvl w:val="1"/>
+          <w:numId w:val="3"/>
+        </w:numPr>
+        <w:rPr>
+          <w:sz w:val="28"/>
+          <w:lang w:val="en-US"/>
+        </w:rPr>
+      </w:pPr>
+      <w:r>
+        <w:rPr>
+          <w:sz w:val="28"/>
+        </w:rPr>
+        <w:t>п</w:t>
+      </w:r>
+      <w:r>
+        <w:rPr>
+          <w:sz w:val="28"/>
+        </w:rPr>
+        <w:t>реглед на функционалността на приложения, които пресмятат множеството на Манделброт</w:t>
+      </w:r>
+      <w:r>
+        <w:rPr>
+          <w:sz w:val="28"/>
+        </w:rPr>
+        <w:t>(функционален анализ)</w:t>
+      </w:r>
+    </w:p>
+    <w:p>
+      <w:pPr>
+        <w:pStyle w:val="a3"/>
+        <w:numPr>
+          <w:ilvl w:val="1"/>
+          <w:numId w:val="3"/>
+        </w:numPr>
+        <w:rPr>
+          <w:sz w:val="28"/>
+          <w:lang w:val="en-US"/>
+        </w:rPr>
+      </w:pPr>
+      <w:r>
+        <w:rPr>
+          <w:sz w:val="28"/>
+        </w:rPr>
+        <w:t>н</w:t>
+      </w:r>
+      <w:r>
+        <w:rPr>
+          <w:sz w:val="28"/>
+        </w:rPr>
+        <w:t>ефункционален анализ</w:t>
+      </w:r>
+    </w:p>
+    <w:p>
+      <w:pPr>
+        <w:pStyle w:val="a3"/>
+        <w:numPr>
+          <w:ilvl w:val="0"/>
+          <w:numId w:val="3"/>
+        </w:numPr>
+        <w:rPr>
+          <w:sz w:val="28"/>
+          <w:lang w:val="en-US"/>
+        </w:rPr>
+      </w:pPr>
+      <w:r>
+        <w:rPr>
+          <w:sz w:val="28"/>
+        </w:rPr>
+        <w:t>Проектиране</w:t>
+      </w:r>
+    </w:p>
+    <w:p>
+      <w:pPr>
+        <w:pStyle w:val="a3"/>
+        <w:numPr>
+          <w:ilvl w:val="0"/>
+          <w:numId w:val="3"/>
+        </w:numPr>
+        <w:rPr>
+          <w:sz w:val="28"/>
+          <w:lang w:val="en-US"/>
+        </w:rPr>
+      </w:pPr>
+      <w:r>
+        <w:rPr>
+          <w:sz w:val="28"/>
+        </w:rPr>
+        <w:t>Тестване</w:t>
+      </w:r>
+    </w:p>
+    <w:p>
+      <w:pPr>
+        <w:pStyle w:val="a3"/>
+        <w:numPr>
+          <w:ilvl w:val="0"/>
+          <w:numId w:val="3"/>
+        </w:numPr>
+        <w:rPr>
+          <w:sz w:val="28"/>
+          <w:lang w:val="en-US"/>
+        </w:rPr>
+      </w:pPr>
+      <w:r>
+        <w:rPr>
+          <w:sz w:val="28"/>
+        </w:rPr>
+        <w:t>Анализ на получените резултати</w:t>
+      </w:r>
+    </w:p>
+    <w:p>
+      <w:pPr>
+        <w:pStyle w:val="a3"/>
+        <w:numPr>
+          <w:ilvl w:val="0"/>
+          <w:numId w:val="3"/>
+        </w:numPr>
+        <w:rPr>
+          <w:sz w:val="28"/>
+          <w:lang w:val="en-US"/>
+        </w:rPr>
+      </w:pPr>
+      <w:r>
+        <w:rPr>
+          <w:sz w:val="28"/>
+        </w:rPr>
+        <w:t>Източници</w:t>
+      </w:r>
+    </w:p>
+    <w:p>
+      <w:pPr>
+        <w:jc w:val="both"/>
+        <w:rPr>
+          <w:sz w:val="28"/>
+          <w:szCs w:val="28"/>
+        </w:rPr>
+      </w:pPr>
+      <w:r>
+        <w:rPr>
+          <w:sz w:val="28"/>
+          <w:lang w:val="en-US"/>
+        </w:rPr>
+        <w:t>[1</w:t>
+      </w:r>
+      <w:r>
+        <w:rPr>
+          <w:sz w:val="28"/>
+          <w:lang w:val="en-US"/>
+        </w:rPr>
+        <w:t>]</w:t>
+      </w:r>
+      <w:r>
+        <w:rPr>
+          <w:sz w:val="28"/>
+        </w:rPr>
+        <w:t xml:space="preserve"> </w:t>
+      </w:r>
+      <w:r>
+        <w:rPr>
+          <w:sz w:val="28"/>
+          <w:szCs w:val="28"/>
+          <w:lang w:val="en-US"/>
+        </w:rPr>
+        <w:t>Robert Devaney</w:t>
+      </w:r>
+      <w:r>
+        <w:rPr>
+          <w:sz w:val="28"/>
+          <w:szCs w:val="28"/>
+        </w:rPr>
+        <w:t xml:space="preserve">, </w:t>
+      </w:r>
+      <w:r>
+        <w:rPr>
+          <w:sz w:val="28"/>
+          <w:lang w:val="en-US"/>
+        </w:rPr>
+        <w:t>“</w:t>
+      </w:r>
+      <w:r>
+        <w:rPr>
+          <w:sz w:val="28"/>
+          <w:szCs w:val="28"/>
+        </w:rPr>
+        <w:t>What is the Mandelbrot set?</w:t>
+      </w:r>
+      <w:r>
+        <w:rPr>
+          <w:sz w:val="28"/>
+          <w:szCs w:val="28"/>
+          <w:lang w:val="en-US"/>
+        </w:rPr>
+        <w:t>”</w:t>
+      </w:r>
+      <w:r>
+        <w:rPr>
+          <w:sz w:val="28"/>
+          <w:szCs w:val="28"/>
+          <w:lang w:val="en-US"/>
+        </w:rPr>
+        <w:t xml:space="preserve">, </w:t>
+      </w:r>
+      <w:r>
+        <w:rPr>
+          <w:sz w:val="28"/>
+          <w:szCs w:val="28"/>
+        </w:rPr>
+        <w:t xml:space="preserve">публикуван : </w:t>
+      </w:r>
+      <w:r>
+        <w:rPr>
+          <w:sz w:val="28"/>
+          <w:szCs w:val="28"/>
+          <w:lang w:val="en-US"/>
+        </w:rPr>
+        <w:t>24.11.2007</w:t>
+      </w:r>
+      <w:r>
+        <w:rPr>
+          <w:sz w:val="28"/>
+          <w:szCs w:val="28"/>
+        </w:rPr>
+        <w:t xml:space="preserve">г., </w:t>
+      </w:r>
+      <w:hyperlink r:id="rId6" w:history="1">
+        <w:r>
+          <w:rPr>
+            <w:rStyle w:val="a4"/>
+            <w:sz w:val="28"/>
+            <w:szCs w:val="28"/>
+          </w:rPr>
+          <w:t>https://plus.maths.org/content/what-mandelbrot-set</w:t>
+        </w:r>
+      </w:hyperlink>
+    </w:p>
+    <w:p>
+      <w:pPr>
+        <w:jc w:val="both"/>
+        <w:rPr>
+          <w:sz w:val="28"/>
+          <w:szCs w:val="28"/>
+          <w:lang w:val="en-US"/>
+        </w:rPr>
+      </w:pPr>
+      <w:r>
+        <w:rPr>
+          <w:sz w:val="28"/>
+          <w:szCs w:val="28"/>
+          <w:lang w:val="en-US"/>
+        </w:rPr>
+        <w:t>[2]</w:t>
+      </w:r>
+      <w:r>
+        <w:rPr>
+          <w:sz w:val="28"/>
+          <w:szCs w:val="28"/>
+        </w:rPr>
+        <w:t xml:space="preserve"> </w:t>
+      </w:r>
+      <w:r>
+        <w:rPr>
+          <w:sz w:val="28"/>
+          <w:szCs w:val="28"/>
+          <w:lang w:val="en-US"/>
+        </w:rPr>
+        <w:t>Bastian Fredriksson</w:t>
+      </w:r>
+      <w:r>
+        <w:rPr>
+          <w:sz w:val="28"/>
+          <w:szCs w:val="28"/>
+        </w:rPr>
+        <w:t xml:space="preserve">, </w:t>
+      </w:r>
+      <w:r>
+        <w:rPr>
+          <w:sz w:val="32"/>
+          <w:szCs w:val="28"/>
+          <w:lang w:val="en-US"/>
+        </w:rPr>
+        <w:t xml:space="preserve"> </w:t>
+      </w:r>
+      <w:r>
+        <w:rPr>
+          <w:sz w:val="28"/>
+          <w:szCs w:val="28"/>
+          <w:lang w:val="en-US"/>
+        </w:rPr>
+        <w:t>“An introduction to the Mandelbrot set”</w:t>
+      </w:r>
+      <w:r>
+        <w:rPr>
+          <w:sz w:val="28"/>
+          <w:szCs w:val="28"/>
+          <w:lang w:val="en-US"/>
+        </w:rPr>
+        <w:t>,</w:t>
+      </w:r>
+      <w:r>
+        <w:rPr>
+          <w:sz w:val="28"/>
+          <w:szCs w:val="28"/>
+        </w:rPr>
+        <w:t xml:space="preserve"> </w:t>
+      </w:r>
+      <w:r>
+        <w:rPr>
+          <w:sz w:val="28"/>
+          <w:szCs w:val="28"/>
+        </w:rPr>
+        <w:t xml:space="preserve">публикуван </w:t>
+      </w:r>
+      <w:r>
+        <w:rPr>
+          <w:sz w:val="28"/>
+          <w:szCs w:val="28"/>
+        </w:rPr>
+        <w:t xml:space="preserve">: </w:t>
+      </w:r>
+      <w:r>
+        <w:rPr>
+          <w:sz w:val="28"/>
+          <w:szCs w:val="28"/>
+        </w:rPr>
+        <w:t xml:space="preserve"> 01.2015</w:t>
+      </w:r>
+      <w:r>
+        <w:rPr>
+          <w:sz w:val="28"/>
+          <w:szCs w:val="28"/>
+        </w:rPr>
+        <w:t xml:space="preserve">г., </w:t>
+      </w:r>
+      <w:hyperlink r:id="rId7" w:history="1">
+        <w:r>
+          <w:rPr>
+            <w:rStyle w:val="a4"/>
+            <w:sz w:val="28"/>
+            <w:szCs w:val="28"/>
+            <w:lang w:val="en-US"/>
+          </w:rPr>
+          <w:t>https://www.kth.se/social/files/5504b42ff276543e4aa5f5a1/An_introduction_to_the_Mandelbrot_Set.pdf</w:t>
+        </w:r>
+      </w:hyperlink>
+    </w:p>
+    <w:p>
+      <w:pPr>
+        <w:jc w:val="both"/>
+        <w:rPr>
+          <w:rFonts w:cstheme="minorHAnsi"/>
+          <w:color w:val="000000"/>
+          <w:sz w:val="28"/>
+          <w:szCs w:val="28"/>
+          <w:shd w:val="clear" w:color="auto" w:fill="FFFFFF"/>
+        </w:rPr>
+      </w:pPr>
+      <w:r>
+        <w:rPr>
+          <w:sz w:val="28"/>
+          <w:szCs w:val="28"/>
+          <w:lang w:val="en-US"/>
+        </w:rPr>
+        <w:t xml:space="preserve">[3] </w:t>
+      </w:r>
+      <w:r>
+        <w:rPr>
+          <w:rFonts w:cstheme="minorHAnsi"/>
+          <w:color w:val="000000"/>
+          <w:sz w:val="29"/>
+          <w:szCs w:val="29"/>
+          <w:shd w:val="clear" w:color="auto" w:fill="FFFFFF"/>
+        </w:rPr>
+        <w:t>T</w:t>
+      </w:r>
+      <w:r>
+        <w:rPr>
+          <w:rFonts w:cstheme="minorHAnsi"/>
+          <w:color w:val="000000"/>
+          <w:sz w:val="28"/>
+          <w:szCs w:val="28"/>
+          <w:shd w:val="clear" w:color="auto" w:fill="FFFFFF"/>
+        </w:rPr>
+        <w:t>homas Uhrig</w:t>
+      </w:r>
+      <w:r>
+        <w:rPr>
+          <w:rFonts w:cstheme="minorHAnsi"/>
+          <w:color w:val="000000"/>
+          <w:sz w:val="28"/>
+          <w:szCs w:val="28"/>
+          <w:shd w:val="clear" w:color="auto" w:fill="FFFFFF"/>
+          <w:lang w:val="en-US"/>
+        </w:rPr>
+        <w:t xml:space="preserve">, “Calculating Mandelbrot Set with Java Tasks”, </w:t>
+      </w:r>
+      <w:r>
+        <w:rPr>
+          <w:rFonts w:cstheme="minorHAnsi"/>
+          <w:color w:val="000000"/>
+          <w:sz w:val="28"/>
+          <w:szCs w:val="28"/>
+          <w:shd w:val="clear" w:color="auto" w:fill="FFFFFF"/>
+        </w:rPr>
+        <w:t>публикуван: 05.11.2012г.</w:t>
+      </w:r>
+      <w:r>
+        <w:rPr>
+          <w:rFonts w:ascii="Georgia" w:hAnsi="Georgia"/>
+          <w:color w:val="000000"/>
+          <w:sz w:val="28"/>
+          <w:szCs w:val="28"/>
+          <w:shd w:val="clear" w:color="auto" w:fill="FFFFFF"/>
+        </w:rPr>
+        <w:t xml:space="preserve">, </w:t>
+      </w:r>
+      <w:hyperlink r:id="rId8" w:history="1">
+        <w:r>
+          <w:rPr>
+            <w:rStyle w:val="a4"/>
+            <w:rFonts w:cstheme="minorHAnsi"/>
+            <w:sz w:val="28"/>
+            <w:szCs w:val="28"/>
+            <w:shd w:val="clear" w:color="auto" w:fill="FFFFFF"/>
+          </w:rPr>
+          <w:t>https://tuhrig.de/calculating-mandelbrot-set-with-java-tasks/</w:t>
+        </w:r>
+      </w:hyperlink>
+    </w:p>
+    <w:p>
+      <w:pPr>
+        <w:jc w:val="both"/>
+        <w:rPr>
+          <w:rFonts w:cstheme="minorHAnsi"/>
+          <w:color w:val="000000"/>
+          <w:sz w:val="28"/>
+          <w:szCs w:val="28"/>
+          <w:shd w:val="clear" w:color="auto" w:fill="FFFFFF"/>
+        </w:rPr>
+      </w:pPr>
+      <w:r>
+        <w:rPr>
+          <w:rFonts w:cstheme="minorHAnsi"/>
+          <w:color w:val="000000"/>
+          <w:sz w:val="28"/>
+          <w:szCs w:val="28"/>
+          <w:shd w:val="clear" w:color="auto" w:fill="FFFFFF"/>
+          <w:lang w:val="en-US"/>
+        </w:rPr>
+        <w:t>[</w:t>
+      </w:r>
+      <w:r>
+        <w:rPr>
+          <w:rFonts w:cstheme="minorHAnsi"/>
+          <w:color w:val="000000"/>
+          <w:sz w:val="28"/>
+          <w:szCs w:val="28"/>
+          <w:shd w:val="clear" w:color="auto" w:fill="FFFFFF"/>
+          <w:lang w:val="en-US"/>
+        </w:rPr>
+        <w:t xml:space="preserve">4] </w:t>
+      </w:r>
+      <w:r>
+        <w:rPr>
+          <w:rFonts w:cstheme="minorHAnsi"/>
+          <w:color w:val="000000"/>
+          <w:sz w:val="28"/>
+          <w:szCs w:val="28"/>
+          <w:shd w:val="clear" w:color="auto" w:fill="FFFFFF"/>
+        </w:rPr>
+        <w:t xml:space="preserve">Douglas </w:t>
+      </w:r>
+      <w:r>
+        <w:rPr>
+          <w:rFonts w:cstheme="minorHAnsi"/>
+          <w:color w:val="000000"/>
+          <w:sz w:val="28"/>
+          <w:szCs w:val="28"/>
+          <w:shd w:val="clear" w:color="auto" w:fill="FFFFFF"/>
+        </w:rPr>
+        <w:t>Thain</w:t>
+      </w:r>
+      <w:r>
+        <w:rPr>
+          <w:rFonts w:cstheme="minorHAnsi"/>
+          <w:color w:val="000000"/>
+          <w:sz w:val="28"/>
+          <w:szCs w:val="28"/>
+          <w:shd w:val="clear" w:color="auto" w:fill="FFFFFF"/>
+          <w:lang w:val="en-US"/>
+        </w:rPr>
+        <w:t xml:space="preserve">, </w:t>
+      </w:r>
+      <w:r>
+        <w:rPr>
+          <w:rFonts w:cstheme="minorHAnsi"/>
+          <w:color w:val="000000"/>
+          <w:sz w:val="28"/>
+          <w:szCs w:val="28"/>
+          <w:shd w:val="clear" w:color="auto" w:fill="FFFFFF"/>
+        </w:rPr>
+        <w:t>„</w:t>
+      </w:r>
+      <w:r>
+        <w:rPr>
+          <w:rFonts w:cstheme="minorHAnsi"/>
+          <w:color w:val="000000"/>
+          <w:sz w:val="28"/>
+          <w:szCs w:val="28"/>
+          <w:shd w:val="clear" w:color="auto" w:fill="FFFFFF"/>
+          <w:lang w:val="en-US"/>
+        </w:rPr>
+        <w:t>University of Notre Dame</w:t>
+      </w:r>
+      <w:r>
+        <w:rPr>
+          <w:rFonts w:cstheme="minorHAnsi"/>
+          <w:color w:val="000000"/>
+          <w:sz w:val="28"/>
+          <w:szCs w:val="28"/>
+          <w:shd w:val="clear" w:color="auto" w:fill="FFFFFF"/>
+          <w:lang w:val="en-US"/>
+        </w:rPr>
+        <w:t xml:space="preserve">, </w:t>
+      </w:r>
+      <w:r>
+        <w:rPr>
+          <w:rFonts w:cstheme="minorHAnsi"/>
+          <w:color w:val="000000"/>
+          <w:sz w:val="28"/>
+          <w:szCs w:val="28"/>
+          <w:shd w:val="clear" w:color="auto" w:fill="FFFFFF"/>
+          <w:lang w:val="en-US"/>
+        </w:rPr>
+        <w:t>Operating System Principles</w:t>
+      </w:r>
+      <w:r>
+        <w:rPr>
+          <w:rFonts w:cstheme="minorHAnsi"/>
+          <w:color w:val="000000"/>
+          <w:sz w:val="28"/>
+          <w:szCs w:val="28"/>
+          <w:shd w:val="clear" w:color="auto" w:fill="FFFFFF"/>
+        </w:rPr>
+        <w:t>,</w:t>
+      </w:r>
+      <w:r>
+        <w:rPr>
+          <w:rFonts w:cstheme="minorHAnsi"/>
+          <w:color w:val="000000"/>
+          <w:sz w:val="28"/>
+          <w:szCs w:val="28"/>
+          <w:shd w:val="clear" w:color="auto" w:fill="FFFFFF"/>
+        </w:rPr>
+        <w:t xml:space="preserve"> </w:t>
+      </w:r>
+      <w:r>
+        <w:rPr>
+          <w:rFonts w:cstheme="minorHAnsi"/>
+          <w:color w:val="000000"/>
+          <w:sz w:val="28"/>
+          <w:szCs w:val="28"/>
+          <w:shd w:val="clear" w:color="auto" w:fill="FFFFFF"/>
+          <w:lang w:val="en-US"/>
+        </w:rPr>
+        <w:t>Project 3</w:t>
+      </w:r>
+      <w:r>
+        <w:rPr>
+          <w:rFonts w:cstheme="minorHAnsi"/>
+          <w:color w:val="000000"/>
+          <w:sz w:val="28"/>
+          <w:szCs w:val="28"/>
+          <w:shd w:val="clear" w:color="auto" w:fill="FFFFFF"/>
+        </w:rPr>
+        <w:t>“</w:t>
+      </w:r>
+      <w:r>
+        <w:rPr>
+          <w:rFonts w:cstheme="minorHAnsi"/>
+          <w:color w:val="000000"/>
+          <w:sz w:val="28"/>
+          <w:szCs w:val="28"/>
+          <w:shd w:val="clear" w:color="auto" w:fill="FFFFFF"/>
+          <w:lang w:val="en-US"/>
+        </w:rPr>
+        <w:t>, 17.02.2020</w:t>
+      </w:r>
+      <w:r>
+        <w:rPr>
+          <w:rFonts w:cstheme="minorHAnsi"/>
+          <w:color w:val="000000"/>
+          <w:sz w:val="28"/>
+          <w:szCs w:val="28"/>
+          <w:shd w:val="clear" w:color="auto" w:fill="FFFFFF"/>
+        </w:rPr>
+        <w:t xml:space="preserve">г. </w:t>
+      </w:r>
+    </w:p>
+    <w:p>
+      <w:pPr>
+        <w:jc w:val="both"/>
+        <w:rPr>
+          <w:rStyle w:val="a4"/>
+          <w:rFonts w:cstheme="minorHAnsi"/>
+          <w:sz w:val="28"/>
+          <w:szCs w:val="28"/>
+          <w:shd w:val="clear" w:color="auto" w:fill="FFFFFF"/>
+          <w:lang w:val="en-US"/>
+        </w:rPr>
+      </w:pPr>
+      <w:hyperlink r:id="rId9" w:history="1">
+        <w:r>
+          <w:rPr>
+            <w:rStyle w:val="a4"/>
+            <w:rFonts w:cstheme="minorHAnsi"/>
+            <w:sz w:val="28"/>
+            <w:szCs w:val="28"/>
+            <w:shd w:val="clear" w:color="auto" w:fill="FFFFFF"/>
+            <w:lang w:val="en-US"/>
+          </w:rPr>
+          <w:t>https://www3.nd.edu/~dthain/courses/cse30341/spring2020/project3/</w:t>
+        </w:r>
+      </w:hyperlink>
+    </w:p>
+    <w:p>
+      <w:pPr>
+        <w:jc w:val="both"/>
+        <w:rPr>
+          <w:rStyle w:val="a4"/>
+          <w:rFonts w:cstheme="minorHAnsi"/>
+          <w:sz w:val="28"/>
+          <w:szCs w:val="28"/>
+          <w:shd w:val="clear" w:color="auto" w:fill="FFFFFF"/>
+          <w:lang w:val="en-US"/>
+        </w:rPr>
+      </w:pPr>
+    </w:p>
+    <w:p>
+      <w:pPr>
+        <w:jc w:val="both"/>
+        <w:rPr>
+          <w:rStyle w:val="a4"/>
+          <w:rFonts w:cstheme="minorHAnsi"/>
+          <w:sz w:val="28"/>
+          <w:szCs w:val="28"/>
+          <w:shd w:val="clear" w:color="auto" w:fill="FFFFFF"/>
+          <w:lang w:val="en-US"/>
+        </w:rPr>
+      </w:pPr>
+    </w:p>
+    <w:p>
+      <w:pPr>
+        <w:jc w:val="both"/>
+        <w:rPr>
+          <w:rFonts w:cstheme="minorHAnsi"/>
+          <w:color w:val="000000"/>
+          <w:sz w:val="28"/>
+          <w:szCs w:val="28"/>
+          <w:shd w:val="clear" w:color="auto" w:fill="FFFFFF"/>
+          <w:lang w:val="en-US"/>
+        </w:rPr>
+      </w:pPr>
       <w:bookmarkStart w:id="0" w:name="_GoBack"/>
       <w:bookmarkEnd w:id="0"/>
+    </w:p>
+    <w:p>
+      <w:pPr>
+        <w:jc w:val="both"/>
+        <w:rPr>
+          <w:sz w:val="28"/>
+          <w:szCs w:val="28"/>
+          <w:lang w:val="en-US"/>
+        </w:rPr>
+      </w:pPr>
     </w:p>
     <w:p>
       <w:pPr>
@@ -874,90 +1659,176 @@
   </w:abstractNum>
   <w:abstractNum w:abstractNumId="1" w15:restartNumberingAfterBreak="0">
     <w:nsid w:val="4AAB4DE2"/>
-    <w:multiLevelType w:val="hybridMultilevel"/>
-    <w:tmpl w:val="A1F4B7DA"/>
-    <w:lvl w:ilvl="0" w:tplc="0402000F">
+    <w:multiLevelType w:val="multilevel"/>
+    <w:tmpl w:val="0402001F"/>
+    <w:lvl w:ilvl="0">
       <w:start w:val="1"/>
       <w:numFmt w:val="decimal"/>
       <w:lvlText w:val="%1."/>
       <w:lvlJc w:val="left"/>
       <w:pPr>
-        <w:ind w:left="720" w:hanging="360"/>
+        <w:ind w:left="360" w:hanging="360"/>
       </w:pPr>
       <w:rPr>
         <w:rFonts w:hint="default"/>
       </w:rPr>
     </w:lvl>
-    <w:lvl w:ilvl="1" w:tplc="04020019">
-      <w:start w:val="1"/>
-      <w:numFmt w:val="lowerLetter"/>
-      <w:lvlText w:val="%2."/>
+    <w:lvl w:ilvl="1">
+      <w:start w:val="1"/>
+      <w:numFmt w:val="decimal"/>
+      <w:lvlText w:val="%1.%2."/>
       <w:lvlJc w:val="left"/>
       <w:pPr>
-        <w:ind w:left="1440" w:hanging="360"/>
-      </w:pPr>
-    </w:lvl>
-    <w:lvl w:ilvl="2" w:tplc="0402001B">
-      <w:start w:val="1"/>
-      <w:numFmt w:val="lowerRoman"/>
-      <w:lvlText w:val="%3."/>
-      <w:lvlJc w:val="right"/>
-      <w:pPr>
-        <w:ind w:left="2160" w:hanging="180"/>
-      </w:pPr>
-    </w:lvl>
-    <w:lvl w:ilvl="3" w:tplc="0402000F" w:tentative="1">
+        <w:ind w:left="792" w:hanging="432"/>
+      </w:pPr>
+    </w:lvl>
+    <w:lvl w:ilvl="2">
       <w:start w:val="1"/>
       <w:numFmt w:val="decimal"/>
-      <w:lvlText w:val="%4."/>
+      <w:lvlText w:val="%1.%2.%3."/>
       <w:lvlJc w:val="left"/>
       <w:pPr>
-        <w:ind w:left="2880" w:hanging="360"/>
-      </w:pPr>
-    </w:lvl>
-    <w:lvl w:ilvl="4" w:tplc="04020019" w:tentative="1">
-      <w:start w:val="1"/>
-      <w:numFmt w:val="lowerLetter"/>
-      <w:lvlText w:val="%5."/>
+        <w:ind w:left="1224" w:hanging="504"/>
+      </w:pPr>
+    </w:lvl>
+    <w:lvl w:ilvl="3">
+      <w:start w:val="1"/>
+      <w:numFmt w:val="decimal"/>
+      <w:lvlText w:val="%1.%2.%3.%4."/>
       <w:lvlJc w:val="left"/>
       <w:pPr>
-        <w:ind w:left="3600" w:hanging="360"/>
-      </w:pPr>
-    </w:lvl>
-    <w:lvl w:ilvl="5" w:tplc="0402001B" w:tentative="1">
-      <w:start w:val="1"/>
-      <w:numFmt w:val="lowerRoman"/>
-      <w:lvlText w:val="%6."/>
-      <w:lvlJc w:val="right"/>
-      <w:pPr>
-        <w:ind w:left="4320" w:hanging="180"/>
-      </w:pPr>
-    </w:lvl>
-    <w:lvl w:ilvl="6" w:tplc="0402000F" w:tentative="1">
+        <w:ind w:left="1728" w:hanging="648"/>
+      </w:pPr>
+    </w:lvl>
+    <w:lvl w:ilvl="4">
       <w:start w:val="1"/>
       <w:numFmt w:val="decimal"/>
-      <w:lvlText w:val="%7."/>
+      <w:lvlText w:val="%1.%2.%3.%4.%5."/>
       <w:lvlJc w:val="left"/>
       <w:pPr>
-        <w:ind w:left="5040" w:hanging="360"/>
-      </w:pPr>
-    </w:lvl>
-    <w:lvl w:ilvl="7" w:tplc="04020019" w:tentative="1">
-      <w:start w:val="1"/>
-      <w:numFmt w:val="lowerLetter"/>
-      <w:lvlText w:val="%8."/>
+        <w:ind w:left="2232" w:hanging="792"/>
+      </w:pPr>
+    </w:lvl>
+    <w:lvl w:ilvl="5">
+      <w:start w:val="1"/>
+      <w:numFmt w:val="decimal"/>
+      <w:lvlText w:val="%1.%2.%3.%4.%5.%6."/>
       <w:lvlJc w:val="left"/>
       <w:pPr>
-        <w:ind w:left="5760" w:hanging="360"/>
-      </w:pPr>
-    </w:lvl>
-    <w:lvl w:ilvl="8" w:tplc="0402001B" w:tentative="1">
-      <w:start w:val="1"/>
-      <w:numFmt w:val="lowerRoman"/>
-      <w:lvlText w:val="%9."/>
-      <w:lvlJc w:val="right"/>
-      <w:pPr>
-        <w:ind w:left="6480" w:hanging="180"/>
+        <w:ind w:left="2736" w:hanging="936"/>
+      </w:pPr>
+    </w:lvl>
+    <w:lvl w:ilvl="6">
+      <w:start w:val="1"/>
+      <w:numFmt w:val="decimal"/>
+      <w:lvlText w:val="%1.%2.%3.%4.%5.%6.%7."/>
+      <w:lvlJc w:val="left"/>
+      <w:pPr>
+        <w:ind w:left="3240" w:hanging="1080"/>
+      </w:pPr>
+    </w:lvl>
+    <w:lvl w:ilvl="7">
+      <w:start w:val="1"/>
+      <w:numFmt w:val="decimal"/>
+      <w:lvlText w:val="%1.%2.%3.%4.%5.%6.%7.%8."/>
+      <w:lvlJc w:val="left"/>
+      <w:pPr>
+        <w:ind w:left="3744" w:hanging="1224"/>
+      </w:pPr>
+    </w:lvl>
+    <w:lvl w:ilvl="8">
+      <w:start w:val="1"/>
+      <w:numFmt w:val="decimal"/>
+      <w:lvlText w:val="%1.%2.%3.%4.%5.%6.%7.%8.%9."/>
+      <w:lvlJc w:val="left"/>
+      <w:pPr>
+        <w:ind w:left="4320" w:hanging="1440"/>
+      </w:pPr>
+    </w:lvl>
+  </w:abstractNum>
+  <w:abstractNum w:abstractNumId="2" w15:restartNumberingAfterBreak="0">
+    <w:nsid w:val="6F527DEF"/>
+    <w:multiLevelType w:val="multilevel"/>
+    <w:tmpl w:val="0402001F"/>
+    <w:lvl w:ilvl="0">
+      <w:start w:val="1"/>
+      <w:numFmt w:val="decimal"/>
+      <w:lvlText w:val="%1."/>
+      <w:lvlJc w:val="left"/>
+      <w:pPr>
+        <w:ind w:left="360" w:hanging="360"/>
+      </w:pPr>
+    </w:lvl>
+    <w:lvl w:ilvl="1">
+      <w:start w:val="1"/>
+      <w:numFmt w:val="decimal"/>
+      <w:lvlText w:val="%1.%2."/>
+      <w:lvlJc w:val="left"/>
+      <w:pPr>
+        <w:ind w:left="792" w:hanging="432"/>
+      </w:pPr>
+    </w:lvl>
+    <w:lvl w:ilvl="2">
+      <w:start w:val="1"/>
+      <w:numFmt w:val="decimal"/>
+      <w:lvlText w:val="%1.%2.%3."/>
+      <w:lvlJc w:val="left"/>
+      <w:pPr>
+        <w:ind w:left="1224" w:hanging="504"/>
+      </w:pPr>
+    </w:lvl>
+    <w:lvl w:ilvl="3">
+      <w:start w:val="1"/>
+      <w:numFmt w:val="decimal"/>
+      <w:lvlText w:val="%1.%2.%3.%4."/>
+      <w:lvlJc w:val="left"/>
+      <w:pPr>
+        <w:ind w:left="1728" w:hanging="648"/>
+      </w:pPr>
+    </w:lvl>
+    <w:lvl w:ilvl="4">
+      <w:start w:val="1"/>
+      <w:numFmt w:val="decimal"/>
+      <w:lvlText w:val="%1.%2.%3.%4.%5."/>
+      <w:lvlJc w:val="left"/>
+      <w:pPr>
+        <w:ind w:left="2232" w:hanging="792"/>
+      </w:pPr>
+    </w:lvl>
+    <w:lvl w:ilvl="5">
+      <w:start w:val="1"/>
+      <w:numFmt w:val="decimal"/>
+      <w:lvlText w:val="%1.%2.%3.%4.%5.%6."/>
+      <w:lvlJc w:val="left"/>
+      <w:pPr>
+        <w:ind w:left="2736" w:hanging="936"/>
+      </w:pPr>
+    </w:lvl>
+    <w:lvl w:ilvl="6">
+      <w:start w:val="1"/>
+      <w:numFmt w:val="decimal"/>
+      <w:lvlText w:val="%1.%2.%3.%4.%5.%6.%7."/>
+      <w:lvlJc w:val="left"/>
+      <w:pPr>
+        <w:ind w:left="3240" w:hanging="1080"/>
+      </w:pPr>
+    </w:lvl>
+    <w:lvl w:ilvl="7">
+      <w:start w:val="1"/>
+      <w:numFmt w:val="decimal"/>
+      <w:lvlText w:val="%1.%2.%3.%4.%5.%6.%7.%8."/>
+      <w:lvlJc w:val="left"/>
+      <w:pPr>
+        <w:ind w:left="3744" w:hanging="1224"/>
+      </w:pPr>
+    </w:lvl>
+    <w:lvl w:ilvl="8">
+      <w:start w:val="1"/>
+      <w:numFmt w:val="decimal"/>
+      <w:lvlText w:val="%1.%2.%3.%4.%5.%6.%7.%8.%9."/>
+      <w:lvlJc w:val="left"/>
+      <w:pPr>
+        <w:ind w:left="4320" w:hanging="1440"/>
       </w:pPr>
     </w:lvl>
   </w:abstractNum>
@@ -966,6 +1837,9 @@
   </w:num>
   <w:num w:numId="2">
     <w:abstractNumId w:val="1"/>
+  </w:num>
+  <w:num w:numId="3">
+    <w:abstractNumId w:val="2"/>
   </w:num>
 </w:numbering>
 </file>
@@ -1402,6 +2276,17 @@
       <w:contextualSpacing/>
     </w:pPr>
   </w:style>
+  <w:style w:type="character" w:styleId="a4">
+    <w:name w:val="Hyperlink"/>
+    <w:basedOn w:val="a0"/>
+    <w:uiPriority w:val="99"/>
+    <w:unhideWhenUsed/>
+    <w:rsid w:val="007F17B7"/>
+    <w:rPr>
+      <w:color w:val="0000FF"/>
+      <w:u w:val="single"/>
+    </w:rPr>
+  </w:style>
 </w:styles>
 </file>
 

</xml_diff>

<commit_message>
add sources, fix references in test plans
</commit_message>
<xml_diff>
--- a/project/documentation/documentation.docx
+++ b/project/documentation/documentation.docx
@@ -276,12 +276,21 @@
           <w:rFonts w:ascii="Times New Roman" w:hAnsi="Times New Roman" w:cs="Times New Roman"/>
           <w:sz w:val="24"/>
         </w:rPr>
-        <w:t xml:space="preserve"> : проф. Васил Цунижев</w:t>
-      </w:r>
+        <w:t xml:space="preserve"> : проф. Васил </w:t>
+      </w:r>
+      <w:proofErr w:type="spellStart"/>
       <w:r>
         <w:rPr>
           <w:rFonts w:ascii="Times New Roman" w:hAnsi="Times New Roman" w:cs="Times New Roman"/>
           <w:sz w:val="24"/>
+        </w:rPr>
+        <w:t>Цунижев</w:t>
+      </w:r>
+      <w:proofErr w:type="spellEnd"/>
+      <w:r>
+        <w:rPr>
+          <w:rFonts w:ascii="Times New Roman" w:hAnsi="Times New Roman" w:cs="Times New Roman"/>
+          <w:sz w:val="24"/>
           <w:lang w:val="en-US"/>
         </w:rPr>
         <w:t xml:space="preserve">, </w:t>
@@ -309,7 +318,25 @@
           <w:sz w:val="24"/>
           <w:szCs w:val="24"/>
         </w:rPr>
-        <w:t>Изготвил: Иван Ивов Чучулски</w:t>
+        <w:t xml:space="preserve">Изготвил: Иван </w:t>
+      </w:r>
+      <w:proofErr w:type="spellStart"/>
+      <w:r>
+        <w:rPr>
+          <w:rFonts w:ascii="Times New Roman" w:hAnsi="Times New Roman"/>
+          <w:sz w:val="24"/>
+          <w:szCs w:val="24"/>
+        </w:rPr>
+        <w:t>Ивов</w:t>
+      </w:r>
+      <w:proofErr w:type="spellEnd"/>
+      <w:r>
+        <w:rPr>
+          <w:rFonts w:ascii="Times New Roman" w:hAnsi="Times New Roman"/>
+          <w:sz w:val="24"/>
+          <w:szCs w:val="24"/>
+        </w:rPr>
+        <w:t xml:space="preserve"> Чучулски</w:t>
       </w:r>
     </w:p>
     <w:p>
@@ -617,7 +644,21 @@
         <w:rPr>
           <w:sz w:val="28"/>
         </w:rPr>
-        <w:t>език, библиотеки, софт модел (</w:t>
+        <w:t xml:space="preserve">език, библиотеки, </w:t>
+      </w:r>
+      <w:proofErr w:type="spellStart"/>
+      <w:r>
+        <w:rPr>
+          <w:sz w:val="28"/>
+        </w:rPr>
+        <w:t>софт</w:t>
+      </w:r>
+      <w:proofErr w:type="spellEnd"/>
+      <w:r>
+        <w:rPr>
+          <w:sz w:val="28"/>
+        </w:rPr>
+        <w:t xml:space="preserve"> модел (</w:t>
       </w:r>
       <w:r>
         <w:rPr>
@@ -740,13 +781,47 @@
           <w:lang w:val="en-US"/>
         </w:rPr>
       </w:pPr>
-      <w:r>
-        <w:rPr>
-          <w:sz w:val="28"/>
-          <w:lang w:val="en-US"/>
-        </w:rPr>
-        <w:t>среда, на която са</w:t>
-      </w:r>
+      <w:proofErr w:type="spellStart"/>
+      <w:r>
+        <w:rPr>
+          <w:sz w:val="28"/>
+          <w:lang w:val="en-US"/>
+        </w:rPr>
+        <w:t>среда</w:t>
+      </w:r>
+      <w:proofErr w:type="spellEnd"/>
+      <w:r>
+        <w:rPr>
+          <w:sz w:val="28"/>
+          <w:lang w:val="en-US"/>
+        </w:rPr>
+        <w:t xml:space="preserve">, на </w:t>
+      </w:r>
+      <w:proofErr w:type="spellStart"/>
+      <w:r>
+        <w:rPr>
+          <w:sz w:val="28"/>
+          <w:lang w:val="en-US"/>
+        </w:rPr>
+        <w:t>която</w:t>
+      </w:r>
+      <w:proofErr w:type="spellEnd"/>
+      <w:r>
+        <w:rPr>
+          <w:sz w:val="28"/>
+          <w:lang w:val="en-US"/>
+        </w:rPr>
+        <w:t xml:space="preserve"> </w:t>
+      </w:r>
+      <w:proofErr w:type="spellStart"/>
+      <w:r>
+        <w:rPr>
+          <w:sz w:val="28"/>
+          <w:lang w:val="en-US"/>
+        </w:rPr>
+        <w:t>са</w:t>
+      </w:r>
+      <w:proofErr w:type="spellEnd"/>
       <w:r>
         <w:rPr>
           <w:sz w:val="28"/>
@@ -896,6 +971,13 @@
       <w:r>
         <w:rPr>
           <w:sz w:val="28"/>
+          <w:lang w:val="en-US"/>
+        </w:rPr>
+        <w:t xml:space="preserve"> </w:t>
+      </w:r>
+      <w:r>
+        <w:rPr>
+          <w:sz w:val="28"/>
         </w:rPr>
         <w:t>(функционален анализ)</w:t>
       </w:r>
@@ -1005,8 +1087,12 @@
       <w:pPr>
         <w:jc w:val="both"/>
         <w:rPr>
-          <w:sz w:val="28"/>
-          <w:szCs w:val="28"/>
+          <w:rFonts w:cstheme="minorHAnsi"/>
+          <w:color w:val="000000"/>
+          <w:sz w:val="28"/>
+          <w:szCs w:val="28"/>
+          <w:shd w:val="clear" w:color="auto" w:fill="FFFFFF"/>
+          <w:lang w:val="en-US"/>
         </w:rPr>
       </w:pPr>
       <w:r>
@@ -1051,13 +1137,87 @@
         </w:rPr>
         <w:t>“</w:t>
       </w:r>
-      <w:r>
-        <w:rPr>
-          <w:sz w:val="28"/>
-          <w:szCs w:val="28"/>
-        </w:rPr>
-        <w:t>What is the Mandelbrot set?</w:t>
-      </w:r>
+      <w:proofErr w:type="spellStart"/>
+      <w:r>
+        <w:rPr>
+          <w:sz w:val="28"/>
+          <w:szCs w:val="28"/>
+        </w:rPr>
+        <w:t>What</w:t>
+      </w:r>
+      <w:proofErr w:type="spellEnd"/>
+      <w:r>
+        <w:rPr>
+          <w:sz w:val="28"/>
+          <w:szCs w:val="28"/>
+        </w:rPr>
+        <w:t xml:space="preserve"> </w:t>
+      </w:r>
+      <w:proofErr w:type="spellStart"/>
+      <w:r>
+        <w:rPr>
+          <w:sz w:val="28"/>
+          <w:szCs w:val="28"/>
+        </w:rPr>
+        <w:t>is</w:t>
+      </w:r>
+      <w:proofErr w:type="spellEnd"/>
+      <w:r>
+        <w:rPr>
+          <w:sz w:val="28"/>
+          <w:szCs w:val="28"/>
+        </w:rPr>
+        <w:t xml:space="preserve"> </w:t>
+      </w:r>
+      <w:proofErr w:type="spellStart"/>
+      <w:r>
+        <w:rPr>
+          <w:sz w:val="28"/>
+          <w:szCs w:val="28"/>
+        </w:rPr>
+        <w:t>the</w:t>
+      </w:r>
+      <w:proofErr w:type="spellEnd"/>
+      <w:r>
+        <w:rPr>
+          <w:sz w:val="28"/>
+          <w:szCs w:val="28"/>
+        </w:rPr>
+        <w:t xml:space="preserve"> </w:t>
+      </w:r>
+      <w:proofErr w:type="spellStart"/>
+      <w:r>
+        <w:rPr>
+          <w:sz w:val="28"/>
+          <w:szCs w:val="28"/>
+        </w:rPr>
+        <w:t>Mandelbrot</w:t>
+      </w:r>
+      <w:proofErr w:type="spellEnd"/>
+      <w:r>
+        <w:rPr>
+          <w:sz w:val="28"/>
+          <w:szCs w:val="28"/>
+        </w:rPr>
+        <w:t xml:space="preserve"> </w:t>
+      </w:r>
+      <w:proofErr w:type="spellStart"/>
+      <w:r>
+        <w:rPr>
+          <w:sz w:val="28"/>
+          <w:szCs w:val="28"/>
+        </w:rPr>
+        <w:t>set</w:t>
+      </w:r>
+      <w:proofErr w:type="spellEnd"/>
+      <w:r>
+        <w:rPr>
+          <w:sz w:val="28"/>
+          <w:szCs w:val="28"/>
+        </w:rPr>
+        <w:t>?</w:t>
+      </w:r>
+      <w:proofErr w:type="gramStart"/>
       <w:r>
         <w:rPr>
           <w:sz w:val="28"/>
@@ -1072,7 +1232,16 @@
           <w:szCs w:val="28"/>
           <w:lang w:val="en-US"/>
         </w:rPr>
-        <w:t xml:space="preserve">, </w:t>
+        <w:t>,</w:t>
+      </w:r>
+      <w:proofErr w:type="gramEnd"/>
+      <w:r>
+        <w:rPr>
+          <w:sz w:val="28"/>
+          <w:szCs w:val="28"/>
+          <w:lang w:val="en-US"/>
+        </w:rPr>
+        <w:t xml:space="preserve"> </w:t>
       </w:r>
       <w:r>
         <w:rPr>
@@ -1099,9 +1268,11 @@
       <w:hyperlink r:id="rId6" w:history="1">
         <w:r>
           <w:rPr>
-            <w:rStyle w:val="a4"/>
+            <w:rFonts w:cstheme="minorHAnsi"/>
+            <w:color w:val="000000"/>
             <w:sz w:val="28"/>
-            <w:szCs w:val="28"/>
+            <w:shd w:val="clear" w:color="auto" w:fill="FFFFFF"/>
+            <w:lang w:val="en-US"/>
           </w:rPr>
           <w:t>https://plus.maths.org/content/what-mandelbrot-set</w:t>
         </w:r>
@@ -1111,8 +1282,11 @@
       <w:pPr>
         <w:jc w:val="both"/>
         <w:rPr>
-          <w:sz w:val="28"/>
-          <w:szCs w:val="28"/>
+          <w:rFonts w:cstheme="minorHAnsi"/>
+          <w:color w:val="000000"/>
+          <w:sz w:val="28"/>
+          <w:szCs w:val="28"/>
+          <w:shd w:val="clear" w:color="auto" w:fill="FFFFFF"/>
           <w:lang w:val="en-US"/>
         </w:rPr>
       </w:pPr>
@@ -1137,8 +1311,19 @@
           <w:szCs w:val="28"/>
           <w:lang w:val="en-US"/>
         </w:rPr>
-        <w:t>Bastian Fredriksson</w:t>
-      </w:r>
+        <w:t xml:space="preserve">Bastian </w:t>
+      </w:r>
+      <w:proofErr w:type="spellStart"/>
+      <w:r>
+        <w:rPr>
+          <w:sz w:val="28"/>
+          <w:szCs w:val="28"/>
+          <w:lang w:val="en-US"/>
+        </w:rPr>
+        <w:t>Fredriksson</w:t>
+      </w:r>
+      <w:proofErr w:type="spellEnd"/>
+      <w:proofErr w:type="gramStart"/>
       <w:r>
         <w:rPr>
           <w:sz w:val="28"/>
@@ -1160,7 +1345,16 @@
           <w:szCs w:val="28"/>
           <w:lang w:val="en-US"/>
         </w:rPr>
-        <w:t>“An introduction to the Mandelbrot set”</w:t>
+        <w:t>“</w:t>
+      </w:r>
+      <w:proofErr w:type="gramEnd"/>
+      <w:r>
+        <w:rPr>
+          <w:sz w:val="28"/>
+          <w:szCs w:val="28"/>
+          <w:lang w:val="en-US"/>
+        </w:rPr>
+        <w:t>An introduction to the Mandelbrot set”</w:t>
       </w:r>
       <w:r>
         <w:rPr>
@@ -1208,10 +1402,10 @@
       <w:hyperlink r:id="rId7" w:history="1">
         <w:r>
           <w:rPr>
-            <w:rStyle w:val="a4"/>
+            <w:rFonts w:cstheme="minorHAnsi"/>
+            <w:color w:val="000000"/>
             <w:sz w:val="28"/>
-            <w:szCs w:val="28"/>
-            <w:lang w:val="en-US"/>
+            <w:shd w:val="clear" w:color="auto" w:fill="FFFFFF"/>
           </w:rPr>
           <w:t>https://www.kth.se/social/files/5504b42ff276543e4aa5f5a1/An_introduction_to_the_Mandelbrot_Set.pdf</w:t>
         </w:r>
@@ -1226,6 +1420,7 @@
           <w:sz w:val="28"/>
           <w:szCs w:val="28"/>
           <w:shd w:val="clear" w:color="auto" w:fill="FFFFFF"/>
+          <w:lang w:val="en-US"/>
         </w:rPr>
       </w:pPr>
       <w:r>
@@ -1236,6 +1431,7 @@
         </w:rPr>
         <w:t xml:space="preserve">[3] </w:t>
       </w:r>
+      <w:proofErr w:type="spellStart"/>
       <w:r>
         <w:rPr>
           <w:rFonts w:cstheme="minorHAnsi"/>
@@ -1254,8 +1450,9 @@
           <w:szCs w:val="28"/>
           <w:shd w:val="clear" w:color="auto" w:fill="FFFFFF"/>
         </w:rPr>
-        <w:t>homas Uhrig</w:t>
-      </w:r>
+        <w:t>homas</w:t>
+      </w:r>
+      <w:proofErr w:type="spellEnd"/>
       <w:r>
         <w:rPr>
           <w:rFonts w:cstheme="minorHAnsi"/>
@@ -1263,6 +1460,28 @@
           <w:sz w:val="28"/>
           <w:szCs w:val="28"/>
           <w:shd w:val="clear" w:color="auto" w:fill="FFFFFF"/>
+        </w:rPr>
+        <w:t xml:space="preserve"> </w:t>
+      </w:r>
+      <w:proofErr w:type="spellStart"/>
+      <w:r>
+        <w:rPr>
+          <w:rFonts w:cstheme="minorHAnsi"/>
+          <w:color w:val="000000"/>
+          <w:sz w:val="28"/>
+          <w:szCs w:val="28"/>
+          <w:shd w:val="clear" w:color="auto" w:fill="FFFFFF"/>
+        </w:rPr>
+        <w:t>Uhrig</w:t>
+      </w:r>
+      <w:proofErr w:type="spellEnd"/>
+      <w:r>
+        <w:rPr>
+          <w:rFonts w:cstheme="minorHAnsi"/>
+          <w:color w:val="000000"/>
+          <w:sz w:val="28"/>
+          <w:szCs w:val="28"/>
+          <w:shd w:val="clear" w:color="auto" w:fill="FFFFFF"/>
           <w:lang w:val="en-US"/>
         </w:rPr>
         <w:t xml:space="preserve">, “Calculating Mandelbrot Set with Java Tasks”, </w:t>
@@ -1275,7 +1494,7 @@
           <w:szCs w:val="28"/>
           <w:shd w:val="clear" w:color="auto" w:fill="FFFFFF"/>
         </w:rPr>
-        <w:t>публикуван: 05.11.2012г.</w:t>
+        <w:t>публикуван: 05.11.2012г</w:t>
       </w:r>
       <w:r>
         <w:rPr>
@@ -1290,11 +1509,9 @@
       <w:hyperlink r:id="rId8" w:history="1">
         <w:r>
           <w:rPr>
-            <w:rStyle w:val="a4"/>
-            <w:rFonts w:cstheme="minorHAnsi"/>
+            <w:color w:val="000000"/>
             <w:sz w:val="28"/>
-            <w:szCs w:val="28"/>
-            <w:shd w:val="clear" w:color="auto" w:fill="FFFFFF"/>
+            <w:lang w:val="en-US"/>
           </w:rPr>
           <w:t>https://tuhrig.de/calculating-mandelbrot-set-with-java-tasks/</w:t>
         </w:r>
@@ -1304,192 +1521,176 @@
       <w:pPr>
         <w:jc w:val="both"/>
         <w:rPr>
-          <w:rFonts w:cstheme="minorHAnsi"/>
-          <w:color w:val="000000"/>
-          <w:sz w:val="28"/>
-          <w:szCs w:val="28"/>
-          <w:shd w:val="clear" w:color="auto" w:fill="FFFFFF"/>
-        </w:rPr>
-      </w:pPr>
-      <w:r>
-        <w:rPr>
-          <w:rFonts w:cstheme="minorHAnsi"/>
-          <w:color w:val="000000"/>
-          <w:sz w:val="28"/>
-          <w:szCs w:val="28"/>
-          <w:shd w:val="clear" w:color="auto" w:fill="FFFFFF"/>
-          <w:lang w:val="en-US"/>
-        </w:rPr>
-        <w:t>[</w:t>
-      </w:r>
-      <w:r>
-        <w:rPr>
-          <w:rFonts w:cstheme="minorHAnsi"/>
-          <w:color w:val="000000"/>
-          <w:sz w:val="28"/>
-          <w:szCs w:val="28"/>
-          <w:shd w:val="clear" w:color="auto" w:fill="FFFFFF"/>
-          <w:lang w:val="en-US"/>
-        </w:rPr>
-        <w:t xml:space="preserve">4] </w:t>
-      </w:r>
-      <w:r>
-        <w:rPr>
-          <w:rFonts w:cstheme="minorHAnsi"/>
-          <w:color w:val="000000"/>
-          <w:sz w:val="28"/>
-          <w:szCs w:val="28"/>
-          <w:shd w:val="clear" w:color="auto" w:fill="FFFFFF"/>
-        </w:rPr>
-        <w:t xml:space="preserve">Douglas </w:t>
-      </w:r>
-      <w:r>
-        <w:rPr>
-          <w:rFonts w:cstheme="minorHAnsi"/>
-          <w:color w:val="000000"/>
-          <w:sz w:val="28"/>
-          <w:szCs w:val="28"/>
-          <w:shd w:val="clear" w:color="auto" w:fill="FFFFFF"/>
-        </w:rPr>
-        <w:t>Thain</w:t>
-      </w:r>
-      <w:r>
-        <w:rPr>
-          <w:rFonts w:cstheme="minorHAnsi"/>
-          <w:color w:val="000000"/>
-          <w:sz w:val="28"/>
-          <w:szCs w:val="28"/>
-          <w:shd w:val="clear" w:color="auto" w:fill="FFFFFF"/>
-          <w:lang w:val="en-US"/>
-        </w:rPr>
-        <w:t xml:space="preserve">, </w:t>
-      </w:r>
-      <w:r>
-        <w:rPr>
-          <w:rFonts w:cstheme="minorHAnsi"/>
-          <w:color w:val="000000"/>
-          <w:sz w:val="28"/>
-          <w:szCs w:val="28"/>
-          <w:shd w:val="clear" w:color="auto" w:fill="FFFFFF"/>
-        </w:rPr>
-        <w:t>„</w:t>
-      </w:r>
-      <w:r>
-        <w:rPr>
-          <w:rFonts w:cstheme="minorHAnsi"/>
-          <w:color w:val="000000"/>
-          <w:sz w:val="28"/>
-          <w:szCs w:val="28"/>
-          <w:shd w:val="clear" w:color="auto" w:fill="FFFFFF"/>
-          <w:lang w:val="en-US"/>
-        </w:rPr>
-        <w:t>University of Notre Dame</w:t>
-      </w:r>
-      <w:r>
-        <w:rPr>
-          <w:rFonts w:cstheme="minorHAnsi"/>
-          <w:color w:val="000000"/>
-          <w:sz w:val="28"/>
-          <w:szCs w:val="28"/>
-          <w:shd w:val="clear" w:color="auto" w:fill="FFFFFF"/>
-          <w:lang w:val="en-US"/>
-        </w:rPr>
-        <w:t xml:space="preserve">, </w:t>
-      </w:r>
-      <w:r>
-        <w:rPr>
-          <w:rFonts w:cstheme="minorHAnsi"/>
-          <w:color w:val="000000"/>
-          <w:sz w:val="28"/>
-          <w:szCs w:val="28"/>
-          <w:shd w:val="clear" w:color="auto" w:fill="FFFFFF"/>
-          <w:lang w:val="en-US"/>
-        </w:rPr>
-        <w:t>Operating System Principles</w:t>
-      </w:r>
-      <w:r>
-        <w:rPr>
-          <w:rFonts w:cstheme="minorHAnsi"/>
-          <w:color w:val="000000"/>
-          <w:sz w:val="28"/>
-          <w:szCs w:val="28"/>
-          <w:shd w:val="clear" w:color="auto" w:fill="FFFFFF"/>
-        </w:rPr>
-        <w:t>,</w:t>
-      </w:r>
-      <w:r>
-        <w:rPr>
-          <w:rFonts w:cstheme="minorHAnsi"/>
-          <w:color w:val="000000"/>
-          <w:sz w:val="28"/>
-          <w:szCs w:val="28"/>
-          <w:shd w:val="clear" w:color="auto" w:fill="FFFFFF"/>
-        </w:rPr>
-        <w:t xml:space="preserve"> </w:t>
-      </w:r>
-      <w:r>
-        <w:rPr>
-          <w:rFonts w:cstheme="minorHAnsi"/>
-          <w:color w:val="000000"/>
-          <w:sz w:val="28"/>
-          <w:szCs w:val="28"/>
-          <w:shd w:val="clear" w:color="auto" w:fill="FFFFFF"/>
-          <w:lang w:val="en-US"/>
-        </w:rPr>
-        <w:t>Project 3</w:t>
-      </w:r>
-      <w:r>
-        <w:rPr>
-          <w:rFonts w:cstheme="minorHAnsi"/>
-          <w:color w:val="000000"/>
-          <w:sz w:val="28"/>
-          <w:szCs w:val="28"/>
-          <w:shd w:val="clear" w:color="auto" w:fill="FFFFFF"/>
-        </w:rPr>
-        <w:t>“</w:t>
-      </w:r>
-      <w:r>
-        <w:rPr>
-          <w:rFonts w:cstheme="minorHAnsi"/>
-          <w:color w:val="000000"/>
-          <w:sz w:val="28"/>
-          <w:szCs w:val="28"/>
-          <w:shd w:val="clear" w:color="auto" w:fill="FFFFFF"/>
-          <w:lang w:val="en-US"/>
-        </w:rPr>
-        <w:t>, 17.02.2020</w:t>
-      </w:r>
-      <w:r>
-        <w:rPr>
-          <w:rFonts w:cstheme="minorHAnsi"/>
-          <w:color w:val="000000"/>
-          <w:sz w:val="28"/>
-          <w:szCs w:val="28"/>
-          <w:shd w:val="clear" w:color="auto" w:fill="FFFFFF"/>
-        </w:rPr>
-        <w:t xml:space="preserve">г. </w:t>
-      </w:r>
-    </w:p>
-    <w:p>
-      <w:pPr>
-        <w:jc w:val="both"/>
-        <w:rPr>
           <w:rStyle w:val="a4"/>
           <w:rFonts w:cstheme="minorHAnsi"/>
-          <w:sz w:val="28"/>
-          <w:szCs w:val="28"/>
+          <w:color w:val="000000"/>
+          <w:sz w:val="28"/>
+          <w:szCs w:val="28"/>
+          <w:u w:val="none"/>
           <w:shd w:val="clear" w:color="auto" w:fill="FFFFFF"/>
-          <w:lang w:val="en-US"/>
-        </w:rPr>
-      </w:pPr>
+        </w:rPr>
+      </w:pPr>
+      <w:r>
+        <w:rPr>
+          <w:rFonts w:cstheme="minorHAnsi"/>
+          <w:color w:val="000000"/>
+          <w:sz w:val="28"/>
+          <w:szCs w:val="28"/>
+          <w:shd w:val="clear" w:color="auto" w:fill="FFFFFF"/>
+          <w:lang w:val="en-US"/>
+        </w:rPr>
+        <w:t>[</w:t>
+      </w:r>
+      <w:r>
+        <w:rPr>
+          <w:rFonts w:cstheme="minorHAnsi"/>
+          <w:color w:val="000000"/>
+          <w:sz w:val="28"/>
+          <w:szCs w:val="28"/>
+          <w:shd w:val="clear" w:color="auto" w:fill="FFFFFF"/>
+          <w:lang w:val="en-US"/>
+        </w:rPr>
+        <w:t xml:space="preserve">4] </w:t>
+      </w:r>
+      <w:proofErr w:type="spellStart"/>
+      <w:r>
+        <w:rPr>
+          <w:rFonts w:cstheme="minorHAnsi"/>
+          <w:color w:val="000000"/>
+          <w:sz w:val="28"/>
+          <w:szCs w:val="28"/>
+          <w:shd w:val="clear" w:color="auto" w:fill="FFFFFF"/>
+        </w:rPr>
+        <w:t>Douglas</w:t>
+      </w:r>
+      <w:proofErr w:type="spellEnd"/>
+      <w:r>
+        <w:rPr>
+          <w:rFonts w:cstheme="minorHAnsi"/>
+          <w:color w:val="000000"/>
+          <w:sz w:val="28"/>
+          <w:szCs w:val="28"/>
+          <w:shd w:val="clear" w:color="auto" w:fill="FFFFFF"/>
+        </w:rPr>
+        <w:t xml:space="preserve"> </w:t>
+      </w:r>
+      <w:proofErr w:type="spellStart"/>
+      <w:r>
+        <w:rPr>
+          <w:rFonts w:cstheme="minorHAnsi"/>
+          <w:color w:val="000000"/>
+          <w:sz w:val="28"/>
+          <w:szCs w:val="28"/>
+          <w:shd w:val="clear" w:color="auto" w:fill="FFFFFF"/>
+          <w:lang w:val="en-US"/>
+        </w:rPr>
+        <w:t>Thain</w:t>
+      </w:r>
+      <w:proofErr w:type="spellEnd"/>
+      <w:r>
+        <w:rPr>
+          <w:rFonts w:cstheme="minorHAnsi"/>
+          <w:color w:val="000000"/>
+          <w:sz w:val="28"/>
+          <w:szCs w:val="28"/>
+          <w:shd w:val="clear" w:color="auto" w:fill="FFFFFF"/>
+          <w:lang w:val="en-US"/>
+        </w:rPr>
+        <w:t xml:space="preserve">, </w:t>
+      </w:r>
+      <w:r>
+        <w:rPr>
+          <w:rFonts w:cstheme="minorHAnsi"/>
+          <w:color w:val="000000"/>
+          <w:sz w:val="28"/>
+          <w:szCs w:val="28"/>
+          <w:shd w:val="clear" w:color="auto" w:fill="FFFFFF"/>
+          <w:lang w:val="en-US"/>
+        </w:rPr>
+        <w:t>„</w:t>
+      </w:r>
+      <w:r>
+        <w:rPr>
+          <w:rFonts w:cstheme="minorHAnsi"/>
+          <w:color w:val="000000"/>
+          <w:sz w:val="28"/>
+          <w:szCs w:val="28"/>
+          <w:shd w:val="clear" w:color="auto" w:fill="FFFFFF"/>
+          <w:lang w:val="en-US"/>
+        </w:rPr>
+        <w:t>University of Notre Dame</w:t>
+      </w:r>
+      <w:r>
+        <w:rPr>
+          <w:rFonts w:cstheme="minorHAnsi"/>
+          <w:color w:val="000000"/>
+          <w:sz w:val="28"/>
+          <w:szCs w:val="28"/>
+          <w:shd w:val="clear" w:color="auto" w:fill="FFFFFF"/>
+          <w:lang w:val="en-US"/>
+        </w:rPr>
+        <w:t xml:space="preserve">, </w:t>
+      </w:r>
+      <w:r>
+        <w:rPr>
+          <w:rFonts w:cstheme="minorHAnsi"/>
+          <w:color w:val="000000"/>
+          <w:sz w:val="28"/>
+          <w:szCs w:val="28"/>
+          <w:shd w:val="clear" w:color="auto" w:fill="FFFFFF"/>
+          <w:lang w:val="en-US"/>
+        </w:rPr>
+        <w:t>Operating System Principles</w:t>
+      </w:r>
+      <w:r>
+        <w:rPr>
+          <w:rFonts w:cstheme="minorHAnsi"/>
+          <w:color w:val="000000"/>
+          <w:sz w:val="28"/>
+          <w:szCs w:val="28"/>
+          <w:shd w:val="clear" w:color="auto" w:fill="FFFFFF"/>
+        </w:rPr>
+        <w:t>“</w:t>
+      </w:r>
+      <w:r>
+        <w:rPr>
+          <w:rFonts w:cstheme="minorHAnsi"/>
+          <w:color w:val="000000"/>
+          <w:sz w:val="28"/>
+          <w:szCs w:val="28"/>
+          <w:shd w:val="clear" w:color="auto" w:fill="FFFFFF"/>
+          <w:lang w:val="en-US"/>
+        </w:rPr>
+        <w:t>, 17.02.2020</w:t>
+      </w:r>
+      <w:r>
+        <w:rPr>
+          <w:rFonts w:cstheme="minorHAnsi"/>
+          <w:color w:val="000000"/>
+          <w:sz w:val="28"/>
+          <w:szCs w:val="28"/>
+          <w:shd w:val="clear" w:color="auto" w:fill="FFFFFF"/>
+        </w:rPr>
+        <w:t>г</w:t>
+      </w:r>
+      <w:proofErr w:type="gramStart"/>
+      <w:r>
+        <w:rPr>
+          <w:rFonts w:cstheme="minorHAnsi"/>
+          <w:color w:val="000000"/>
+          <w:sz w:val="28"/>
+          <w:szCs w:val="28"/>
+          <w:shd w:val="clear" w:color="auto" w:fill="FFFFFF"/>
+          <w:lang w:val="en-US"/>
+        </w:rPr>
+        <w:t>,</w:t>
+      </w:r>
+      <w:proofErr w:type="gramEnd"/>
       <w:hyperlink r:id="rId9" w:history="1">
         <w:r>
           <w:rPr>
-            <w:rStyle w:val="a4"/>
-            <w:rFonts w:cstheme="minorHAnsi"/>
+            <w:color w:val="000000"/>
             <w:sz w:val="28"/>
-            <w:szCs w:val="28"/>
-            <w:shd w:val="clear" w:color="auto" w:fill="FFFFFF"/>
             <w:lang w:val="en-US"/>
           </w:rPr>
           <w:t>https://www3.nd.edu/~dthain/courses/cse30341/spring2020/project3/</w:t>
@@ -1500,6 +1701,304 @@
       <w:pPr>
         <w:jc w:val="both"/>
         <w:rPr>
+          <w:color w:val="000000"/>
+          <w:sz w:val="28"/>
+          <w:lang w:val="en-US"/>
+        </w:rPr>
+      </w:pPr>
+      <w:r>
+        <w:rPr>
+          <w:color w:val="000000"/>
+          <w:sz w:val="28"/>
+        </w:rPr>
+        <w:lastRenderedPageBreak/>
+        <w:t>[5]</w:t>
+      </w:r>
+      <w:proofErr w:type="spellStart"/>
+      <w:r>
+        <w:rPr>
+          <w:color w:val="000000"/>
+          <w:sz w:val="28"/>
+        </w:rPr>
+        <w:t>Brian</w:t>
+      </w:r>
+      <w:proofErr w:type="spellEnd"/>
+      <w:r>
+        <w:rPr>
+          <w:color w:val="000000"/>
+          <w:sz w:val="28"/>
+        </w:rPr>
+        <w:t xml:space="preserve"> </w:t>
+      </w:r>
+      <w:proofErr w:type="spellStart"/>
+      <w:r>
+        <w:rPr>
+          <w:color w:val="000000"/>
+          <w:sz w:val="28"/>
+        </w:rPr>
+        <w:t>Goetz</w:t>
+      </w:r>
+      <w:proofErr w:type="spellEnd"/>
+      <w:r>
+        <w:rPr>
+          <w:color w:val="000000"/>
+          <w:sz w:val="28"/>
+        </w:rPr>
+        <w:t xml:space="preserve">, </w:t>
+      </w:r>
+      <w:r>
+        <w:rPr>
+          <w:color w:val="000000"/>
+          <w:sz w:val="28"/>
+        </w:rPr>
+        <w:t xml:space="preserve"> </w:t>
+      </w:r>
+      <w:r>
+        <w:rPr>
+          <w:color w:val="000000"/>
+          <w:sz w:val="28"/>
+        </w:rPr>
+        <w:t xml:space="preserve">“Java </w:t>
+      </w:r>
+      <w:proofErr w:type="spellStart"/>
+      <w:r>
+        <w:rPr>
+          <w:color w:val="000000"/>
+          <w:sz w:val="28"/>
+        </w:rPr>
+        <w:t>Concurrency</w:t>
+      </w:r>
+      <w:proofErr w:type="spellEnd"/>
+      <w:r>
+        <w:rPr>
+          <w:color w:val="000000"/>
+          <w:sz w:val="28"/>
+        </w:rPr>
+        <w:t xml:space="preserve"> </w:t>
+      </w:r>
+      <w:proofErr w:type="spellStart"/>
+      <w:r>
+        <w:rPr>
+          <w:color w:val="000000"/>
+          <w:sz w:val="28"/>
+        </w:rPr>
+        <w:t>In</w:t>
+      </w:r>
+      <w:proofErr w:type="spellEnd"/>
+      <w:r>
+        <w:rPr>
+          <w:color w:val="000000"/>
+          <w:sz w:val="28"/>
+        </w:rPr>
+        <w:t xml:space="preserve"> </w:t>
+      </w:r>
+      <w:proofErr w:type="spellStart"/>
+      <w:r>
+        <w:rPr>
+          <w:color w:val="000000"/>
+          <w:sz w:val="28"/>
+        </w:rPr>
+        <w:t>Practice</w:t>
+      </w:r>
+      <w:proofErr w:type="spellEnd"/>
+      <w:r>
+        <w:rPr>
+          <w:color w:val="000000"/>
+          <w:sz w:val="28"/>
+        </w:rPr>
+        <w:t>” 2006, издател</w:t>
+      </w:r>
+      <w:r>
+        <w:rPr>
+          <w:color w:val="000000"/>
+          <w:sz w:val="28"/>
+        </w:rPr>
+        <w:t xml:space="preserve"> :</w:t>
+      </w:r>
+      <w:r>
+        <w:rPr>
+          <w:color w:val="000000"/>
+          <w:sz w:val="28"/>
+        </w:rPr>
+        <w:t xml:space="preserve"> </w:t>
+      </w:r>
+      <w:r>
+        <w:rPr>
+          <w:color w:val="000000"/>
+          <w:sz w:val="28"/>
+          <w:lang w:val="en-US"/>
+        </w:rPr>
+        <w:t>“</w:t>
+      </w:r>
+      <w:proofErr w:type="spellStart"/>
+      <w:r>
+        <w:rPr>
+          <w:color w:val="000000"/>
+          <w:sz w:val="28"/>
+        </w:rPr>
+        <w:t>Addison-Wesley</w:t>
+      </w:r>
+      <w:proofErr w:type="spellEnd"/>
+      <w:r>
+        <w:rPr>
+          <w:color w:val="000000"/>
+          <w:sz w:val="28"/>
+          <w:lang w:val="en-US"/>
+        </w:rPr>
+        <w:t>”</w:t>
+      </w:r>
+    </w:p>
+    <w:p>
+      <w:pPr>
+        <w:jc w:val="both"/>
+        <w:rPr>
+          <w:color w:val="000000"/>
+          <w:sz w:val="28"/>
+          <w:szCs w:val="28"/>
+        </w:rPr>
+      </w:pPr>
+      <w:r>
+        <w:rPr>
+          <w:color w:val="000000"/>
+          <w:sz w:val="28"/>
+        </w:rPr>
+        <w:t xml:space="preserve">[6] </w:t>
+      </w:r>
+      <w:proofErr w:type="spellStart"/>
+      <w:r>
+        <w:rPr>
+          <w:color w:val="000000"/>
+          <w:sz w:val="28"/>
+        </w:rPr>
+        <w:t>Eugen</w:t>
+      </w:r>
+      <w:proofErr w:type="spellEnd"/>
+      <w:r>
+        <w:rPr>
+          <w:color w:val="000000"/>
+          <w:sz w:val="28"/>
+        </w:rPr>
+        <w:t xml:space="preserve"> </w:t>
+      </w:r>
+      <w:proofErr w:type="spellStart"/>
+      <w:r>
+        <w:rPr>
+          <w:color w:val="000000"/>
+          <w:sz w:val="28"/>
+        </w:rPr>
+        <w:t>Paraschiv</w:t>
+      </w:r>
+      <w:proofErr w:type="spellEnd"/>
+      <w:r>
+        <w:rPr>
+          <w:color w:val="000000"/>
+          <w:sz w:val="28"/>
+        </w:rPr>
+        <w:t>, “</w:t>
+      </w:r>
+      <w:proofErr w:type="spellStart"/>
+      <w:r>
+        <w:rPr>
+          <w:color w:val="000000"/>
+          <w:sz w:val="28"/>
+        </w:rPr>
+        <w:t>LinkedBlockingQueue</w:t>
+      </w:r>
+      <w:proofErr w:type="spellEnd"/>
+      <w:r>
+        <w:rPr>
+          <w:color w:val="000000"/>
+          <w:sz w:val="28"/>
+        </w:rPr>
+        <w:t xml:space="preserve"> </w:t>
+      </w:r>
+      <w:proofErr w:type="spellStart"/>
+      <w:r>
+        <w:rPr>
+          <w:color w:val="000000"/>
+          <w:sz w:val="28"/>
+        </w:rPr>
+        <w:t>vs</w:t>
+      </w:r>
+      <w:proofErr w:type="spellEnd"/>
+      <w:r>
+        <w:rPr>
+          <w:color w:val="000000"/>
+          <w:sz w:val="28"/>
+        </w:rPr>
+        <w:t xml:space="preserve"> </w:t>
+      </w:r>
+      <w:proofErr w:type="spellStart"/>
+      <w:r>
+        <w:rPr>
+          <w:color w:val="000000"/>
+          <w:sz w:val="28"/>
+        </w:rPr>
+        <w:t>ConcurrentLinkedQueue</w:t>
+      </w:r>
+      <w:proofErr w:type="spellEnd"/>
+      <w:r>
+        <w:rPr>
+          <w:color w:val="000000"/>
+          <w:sz w:val="28"/>
+        </w:rPr>
+        <w:t>”</w:t>
+      </w:r>
+      <w:r>
+        <w:rPr>
+          <w:color w:val="000000"/>
+          <w:sz w:val="28"/>
+          <w:lang w:val="en-US"/>
+        </w:rPr>
+        <w:t xml:space="preserve">, </w:t>
+      </w:r>
+      <w:hyperlink r:id="rId10" w:history="1">
+        <w:r>
+          <w:rPr>
+            <w:color w:val="000000"/>
+            <w:sz w:val="28"/>
+            <w:szCs w:val="28"/>
+          </w:rPr>
+          <w:t>https://www.baeldung.com/java-queue-linkedblocking-concurrentlinked</w:t>
+        </w:r>
+      </w:hyperlink>
+    </w:p>
+    <w:p>
+      <w:pPr>
+        <w:jc w:val="both"/>
+        <w:rPr>
+          <w:color w:val="000000"/>
+          <w:sz w:val="28"/>
+          <w:lang w:val="en-US"/>
+        </w:rPr>
+      </w:pPr>
+      <w:bookmarkStart w:id="0" w:name="_GoBack"/>
+      <w:bookmarkEnd w:id="0"/>
+    </w:p>
+    <w:p>
+      <w:pPr>
+        <w:jc w:val="both"/>
+        <w:rPr>
+          <w:color w:val="000000"/>
+          <w:sz w:val="28"/>
+          <w:lang w:val="en-US"/>
+        </w:rPr>
+      </w:pPr>
+    </w:p>
+    <w:p>
+      <w:pPr>
+        <w:jc w:val="both"/>
+        <w:rPr>
+          <w:color w:val="000000"/>
+          <w:sz w:val="28"/>
+          <w:lang w:val="en-US"/>
+        </w:rPr>
+      </w:pPr>
+    </w:p>
+    <w:p>
+      <w:pPr>
+        <w:jc w:val="both"/>
+        <w:rPr>
           <w:rStyle w:val="a4"/>
           <w:rFonts w:cstheme="minorHAnsi"/>
           <w:sz w:val="28"/>
@@ -1526,30 +2025,40 @@
       <w:pPr>
         <w:jc w:val="both"/>
         <w:rPr>
+          <w:rStyle w:val="a4"/>
           <w:rFonts w:cstheme="minorHAnsi"/>
-          <w:color w:val="000000"/>
           <w:sz w:val="28"/>
           <w:szCs w:val="28"/>
           <w:shd w:val="clear" w:color="auto" w:fill="FFFFFF"/>
           <w:lang w:val="en-US"/>
         </w:rPr>
       </w:pPr>
-      <w:bookmarkStart w:id="0" w:name="_GoBack"/>
-      <w:bookmarkEnd w:id="0"/>
     </w:p>
     <w:p>
       <w:pPr>
         <w:jc w:val="both"/>
         <w:rPr>
-          <w:sz w:val="28"/>
-          <w:szCs w:val="28"/>
-          <w:lang w:val="en-US"/>
-        </w:rPr>
-      </w:pPr>
-    </w:p>
-    <w:p>
-      <w:pPr>
-        <w:ind w:left="360"/>
+          <w:rFonts w:cstheme="minorHAnsi"/>
+          <w:color w:val="000000"/>
+          <w:sz w:val="28"/>
+          <w:szCs w:val="28"/>
+          <w:shd w:val="clear" w:color="auto" w:fill="FFFFFF"/>
+          <w:lang w:val="en-US"/>
+        </w:rPr>
+      </w:pPr>
+    </w:p>
+    <w:p>
+      <w:pPr>
+        <w:jc w:val="both"/>
+        <w:rPr>
+          <w:sz w:val="28"/>
+          <w:szCs w:val="28"/>
+          <w:lang w:val="en-US"/>
+        </w:rPr>
+      </w:pPr>
+    </w:p>
+    <w:p>
+      <w:pPr>
         <w:rPr>
           <w:sz w:val="24"/>
           <w:lang w:val="en-US"/>

</xml_diff>